<commit_message>
Adding final game files!
</commit_message>
<xml_diff>
--- a/FinalGameDesignDocument.docx
+++ b/FinalGameDesignDocument.docx
@@ -170,7 +170,7 @@
           <w:u w:val="single"/>
           <w:rtl w:val="0"/>
         </w:rPr>
-        <w:t xml:space="preserve">SubwaySurfersClone</w:t>
+        <w:t xml:space="preserve">MineRush</w:t>
       </w:r>
       <w:r>
         <w:rPr>
@@ -834,7 +834,7 @@
       <w:pPr>
         <w:numPr>
           <w:ilvl w:val="0"/>
-          <w:numId w:val="12"/>
+          <w:numId w:val="10"/>
         </w:numPr>
         <w:ind w:left="720" w:hanging="360"/>
         <w:rPr>
@@ -852,7 +852,7 @@
       <w:pPr>
         <w:numPr>
           <w:ilvl w:val="0"/>
-          <w:numId w:val="12"/>
+          <w:numId w:val="10"/>
         </w:numPr>
         <w:ind w:left="720" w:hanging="360"/>
         <w:rPr>
@@ -919,7 +919,7 @@
       <w:pPr>
         <w:numPr>
           <w:ilvl w:val="0"/>
-          <w:numId w:val="4"/>
+          <w:numId w:val="3"/>
         </w:numPr>
         <w:ind w:left="720" w:hanging="360"/>
         <w:rPr>
@@ -930,7 +930,72 @@
         <w:rPr>
           <w:rtl w:val="0"/>
         </w:rPr>
-        <w:t xml:space="preserve">Player is perpetually running through a cityscape with moving obstacles coming towards him randomly</w:t>
+        <w:t xml:space="preserve">Player is perpetually running through a cave while having to avoid randomly placed obstacles</w:t>
+      </w:r>
+    </w:p>
+    <w:p>
+      <w:pPr>
+        <w:numPr>
+          <w:ilvl w:val="0"/>
+          <w:numId w:val="3"/>
+        </w:numPr>
+        <w:ind w:left="720" w:hanging="360"/>
+        <w:rPr>
+          <w:rFonts w:ascii="Georgia" w:cs="Georgia" w:eastAsia="Georgia" w:hAnsi="Georgia"/>
+        </w:rPr>
+      </w:pPr>
+      <w:r>
+        <w:rPr>
+          <w:rtl w:val="0"/>
+        </w:rPr>
+        <w:t xml:space="preserve">Player can move left and right between 3 lanes</w:t>
+      </w:r>
+    </w:p>
+    <w:p>
+      <w:pPr>
+        <w:numPr>
+          <w:ilvl w:val="0"/>
+          <w:numId w:val="3"/>
+        </w:numPr>
+        <w:ind w:left="720" w:hanging="360"/>
+        <w:rPr>
+          <w:rFonts w:ascii="Georgia" w:cs="Georgia" w:eastAsia="Georgia" w:hAnsi="Georgia"/>
+        </w:rPr>
+      </w:pPr>
+      <w:r>
+        <w:rPr>
+          <w:rtl w:val="0"/>
+        </w:rPr>
+        <w:t xml:space="preserve">Player can jump and duck</w:t>
+      </w:r>
+    </w:p>
+    <w:p>
+      <w:pPr>
+        <w:rPr/>
+      </w:pPr>
+      <w:r>
+        <w:rPr>
+          <w:rtl w:val="0"/>
+        </w:rPr>
+      </w:r>
+    </w:p>
+    <w:p>
+      <w:pPr>
+        <w:pStyle w:val="Heading2"/>
+        <w:rPr/>
+      </w:pPr>
+      <w:bookmarkStart w:colFirst="0" w:colLast="0" w:name="_ywb76wy385yi" w:id="5"/>
+      <w:bookmarkEnd w:id="5"/>
+      <w:r>
+        <w:rPr>
+          <w:rtl w:val="0"/>
+        </w:rPr>
+        <w:t xml:space="preserve">Points</w:t>
+      </w:r>
+      <w:r>
+        <w:rPr>
+          <w:rtl w:val="0"/>
+        </w:rPr>
       </w:r>
     </w:p>
     <w:p>
@@ -941,79 +1006,465 @@
         </w:numPr>
         <w:ind w:left="720" w:hanging="360"/>
         <w:rPr>
-          <w:rFonts w:ascii="Georgia" w:cs="Georgia" w:eastAsia="Georgia" w:hAnsi="Georgia"/>
-        </w:rPr>
-      </w:pPr>
-      <w:r>
-        <w:rPr>
-          <w:rtl w:val="0"/>
-        </w:rPr>
-        <w:t xml:space="preserve">Player can move left and right between 3 lanes</w:t>
+          <w:u w:val="none"/>
+        </w:rPr>
+      </w:pPr>
+      <w:r>
+        <w:rPr>
+          <w:rtl w:val="0"/>
+        </w:rPr>
+        <w:t xml:space="preserve">Player score increases based off of distance traveled</w:t>
+      </w:r>
+      <w:r>
+        <w:rPr>
+          <w:rtl w:val="0"/>
+        </w:rPr>
+      </w:r>
+    </w:p>
+    <w:p>
+      <w:pPr>
+        <w:pStyle w:val="Heading2"/>
+        <w:rPr/>
+      </w:pPr>
+      <w:bookmarkStart w:colFirst="0" w:colLast="0" w:name="_gh8n5q34lr1f" w:id="6"/>
+      <w:bookmarkEnd w:id="6"/>
+      <w:r>
+        <w:rPr>
+          <w:rtl w:val="0"/>
+        </w:rPr>
+      </w:r>
+    </w:p>
+    <w:p>
+      <w:pPr>
+        <w:pStyle w:val="Heading2"/>
+        <w:rPr/>
+      </w:pPr>
+      <w:bookmarkStart w:colFirst="0" w:colLast="0" w:name="_mflh9ixl42wz" w:id="7"/>
+      <w:bookmarkEnd w:id="7"/>
+      <w:r>
+        <w:rPr>
+          <w:rtl w:val="0"/>
+        </w:rPr>
+        <w:t xml:space="preserve">Pause menu</w:t>
       </w:r>
     </w:p>
     <w:p>
       <w:pPr>
         <w:numPr>
           <w:ilvl w:val="0"/>
-          <w:numId w:val="4"/>
+          <w:numId w:val="9"/>
         </w:numPr>
         <w:ind w:left="720" w:hanging="360"/>
         <w:rPr>
-          <w:rFonts w:ascii="Georgia" w:cs="Georgia" w:eastAsia="Georgia" w:hAnsi="Georgia"/>
-        </w:rPr>
-      </w:pPr>
-      <w:r>
-        <w:rPr>
-          <w:rtl w:val="0"/>
-        </w:rPr>
-        <w:t xml:space="preserve">Player can jump and duck</w:t>
+          <w:u w:val="none"/>
+        </w:rPr>
+      </w:pPr>
+      <w:r>
+        <w:rPr>
+          <w:rtl w:val="0"/>
+        </w:rPr>
+        <w:t xml:space="preserve">3 second timer before resuming</w:t>
+      </w:r>
+    </w:p>
+    <w:p>
+      <w:pPr>
+        <w:rPr/>
+      </w:pPr>
+      <w:r>
+        <w:rPr>
+          <w:rtl w:val="0"/>
+        </w:rPr>
+      </w:r>
+    </w:p>
+    <w:p>
+      <w:pPr>
+        <w:rPr/>
+      </w:pPr>
+      <w:r>
+        <w:rPr>
+          <w:rtl w:val="0"/>
+        </w:rPr>
+      </w:r>
+    </w:p>
+    <w:p>
+      <w:pPr>
+        <w:rPr/>
+      </w:pPr>
+      <w:r>
+        <w:rPr>
+          <w:rtl w:val="0"/>
+        </w:rPr>
+      </w:r>
+    </w:p>
+    <w:p>
+      <w:pPr>
+        <w:rPr/>
+      </w:pPr>
+      <w:r>
+        <w:rPr>
+          <w:rtl w:val="0"/>
+        </w:rPr>
+      </w:r>
+    </w:p>
+    <w:p>
+      <w:pPr>
+        <w:rPr/>
+      </w:pPr>
+      <w:r>
+        <w:rPr>
+          <w:rtl w:val="0"/>
+        </w:rPr>
+      </w:r>
+    </w:p>
+    <w:p>
+      <w:pPr>
+        <w:rPr/>
+      </w:pPr>
+      <w:r>
+        <w:rPr>
+          <w:rtl w:val="0"/>
+        </w:rPr>
+      </w:r>
+    </w:p>
+    <w:p>
+      <w:pPr>
+        <w:rPr/>
+      </w:pPr>
+      <w:r>
+        <w:rPr>
+          <w:rtl w:val="0"/>
+        </w:rPr>
+      </w:r>
+    </w:p>
+    <w:p>
+      <w:pPr>
+        <w:rPr/>
+      </w:pPr>
+      <w:r>
+        <w:rPr>
+          <w:rtl w:val="0"/>
+        </w:rPr>
+      </w:r>
+    </w:p>
+    <w:p>
+      <w:pPr>
+        <w:rPr/>
+      </w:pPr>
+      <w:r>
+        <w:rPr>
+          <w:rtl w:val="0"/>
+        </w:rPr>
+      </w:r>
+    </w:p>
+    <w:p>
+      <w:pPr>
+        <w:rPr/>
+      </w:pPr>
+      <w:r>
+        <w:rPr>
+          <w:rtl w:val="0"/>
+        </w:rPr>
+      </w:r>
+    </w:p>
+    <w:p>
+      <w:pPr>
+        <w:rPr/>
+      </w:pPr>
+      <w:r>
+        <w:rPr>
+          <w:rtl w:val="0"/>
+        </w:rPr>
+      </w:r>
+    </w:p>
+    <w:p>
+      <w:pPr>
+        <w:rPr/>
+      </w:pPr>
+      <w:r>
+        <w:rPr>
+          <w:rtl w:val="0"/>
+        </w:rPr>
+      </w:r>
+    </w:p>
+    <w:p>
+      <w:pPr>
+        <w:rPr/>
+      </w:pPr>
+      <w:r>
+        <w:rPr>
+          <w:rtl w:val="0"/>
+        </w:rPr>
+      </w:r>
+    </w:p>
+    <w:p>
+      <w:pPr>
+        <w:rPr/>
+      </w:pPr>
+      <w:r>
+        <w:rPr>
+          <w:rtl w:val="0"/>
+        </w:rPr>
+      </w:r>
+    </w:p>
+    <w:p>
+      <w:pPr>
+        <w:rPr/>
+      </w:pPr>
+      <w:r>
+        <w:rPr>
+          <w:rtl w:val="0"/>
+        </w:rPr>
+      </w:r>
+    </w:p>
+    <w:p>
+      <w:pPr>
+        <w:rPr/>
+      </w:pPr>
+      <w:r>
+        <w:rPr>
+          <w:rtl w:val="0"/>
+        </w:rPr>
+      </w:r>
+    </w:p>
+    <w:p>
+      <w:pPr>
+        <w:rPr/>
+      </w:pPr>
+      <w:r>
+        <w:rPr>
+          <w:rtl w:val="0"/>
+        </w:rPr>
+      </w:r>
+    </w:p>
+    <w:p>
+      <w:pPr>
+        <w:rPr/>
+      </w:pPr>
+      <w:r>
+        <w:rPr>
+          <w:rtl w:val="0"/>
+        </w:rPr>
+      </w:r>
+    </w:p>
+    <w:p>
+      <w:pPr>
+        <w:rPr/>
+      </w:pPr>
+      <w:r>
+        <w:rPr>
+          <w:rtl w:val="0"/>
+        </w:rPr>
+      </w:r>
+    </w:p>
+    <w:p>
+      <w:pPr>
+        <w:rPr/>
+      </w:pPr>
+      <w:r>
+        <w:rPr>
+          <w:rtl w:val="0"/>
+        </w:rPr>
+      </w:r>
+    </w:p>
+    <w:p>
+      <w:pPr>
+        <w:rPr/>
+      </w:pPr>
+      <w:r>
+        <w:rPr>
+          <w:rtl w:val="0"/>
+        </w:rPr>
+      </w:r>
+    </w:p>
+    <w:p>
+      <w:pPr>
+        <w:rPr/>
+      </w:pPr>
+      <w:r>
+        <w:rPr>
+          <w:rtl w:val="0"/>
+        </w:rPr>
+      </w:r>
+    </w:p>
+    <w:p>
+      <w:pPr>
+        <w:rPr/>
+      </w:pPr>
+      <w:r>
+        <w:rPr>
+          <w:rtl w:val="0"/>
+        </w:rPr>
+      </w:r>
+    </w:p>
+    <w:p>
+      <w:pPr>
+        <w:rPr/>
+      </w:pPr>
+      <w:r>
+        <w:rPr>
+          <w:rtl w:val="0"/>
+        </w:rPr>
+      </w:r>
+    </w:p>
+    <w:p>
+      <w:pPr>
+        <w:rPr/>
+      </w:pPr>
+      <w:r>
+        <w:rPr>
+          <w:rtl w:val="0"/>
+        </w:rPr>
+      </w:r>
+    </w:p>
+    <w:p>
+      <w:pPr>
+        <w:rPr/>
+      </w:pPr>
+      <w:r>
+        <w:rPr>
+          <w:rtl w:val="0"/>
+        </w:rPr>
+      </w:r>
+    </w:p>
+    <w:p>
+      <w:pPr>
+        <w:rPr/>
+      </w:pPr>
+      <w:r>
+        <w:rPr>
+          <w:rtl w:val="0"/>
+        </w:rPr>
+      </w:r>
+    </w:p>
+    <w:p>
+      <w:pPr>
+        <w:pStyle w:val="Heading1"/>
+        <w:rPr/>
+      </w:pPr>
+      <w:bookmarkStart w:colFirst="0" w:colLast="0" w:name="_fiiwmjr0dsgg" w:id="8"/>
+      <w:bookmarkEnd w:id="8"/>
+      <w:r>
+        <w:rPr>
+          <w:rtl w:val="0"/>
+        </w:rPr>
+        <w:t xml:space="preserve">Plan</w:t>
+      </w:r>
+    </w:p>
+    <w:p>
+      <w:pPr>
+        <w:rPr/>
+      </w:pPr>
+      <w:r>
+        <w:rPr>
+          <w:rtl w:val="0"/>
+        </w:rPr>
+      </w:r>
+    </w:p>
+    <w:p>
+      <w:pPr>
+        <w:rPr/>
+      </w:pPr>
+      <w:r>
+        <w:rPr>
+          <w:rtl w:val="0"/>
+        </w:rPr>
+        <w:t xml:space="preserve">CURRENT STEPS FOR MVP</w:t>
       </w:r>
     </w:p>
     <w:p>
       <w:pPr>
         <w:numPr>
           <w:ilvl w:val="0"/>
-          <w:numId w:val="4"/>
+          <w:numId w:val="6"/>
         </w:numPr>
         <w:ind w:left="720" w:hanging="360"/>
+      </w:pPr>
+      <w:r>
+        <w:rPr>
+          <w:rFonts w:ascii="Arial Unicode MS" w:cs="Arial Unicode MS" w:eastAsia="Arial Unicode MS" w:hAnsi="Arial Unicode MS"/>
+          <w:rtl w:val="0"/>
+        </w:rPr>
+        <w:t xml:space="preserve">TILE AND OBJECT SPAWNING ✅</w:t>
+      </w:r>
+    </w:p>
+    <w:p>
+      <w:pPr>
+        <w:numPr>
+          <w:ilvl w:val="0"/>
+          <w:numId w:val="6"/>
+        </w:numPr>
+        <w:ind w:left="720" w:hanging="360"/>
         <w:rPr>
           <w:u w:val="none"/>
         </w:rPr>
       </w:pPr>
       <w:r>
         <w:rPr>
-          <w:rtl w:val="0"/>
-        </w:rPr>
-        <w:t xml:space="preserve">Player can collect power ups and coins that randomly appear</w:t>
-      </w:r>
-    </w:p>
-    <w:p>
-      <w:pPr>
-        <w:rPr/>
-      </w:pPr>
-      <w:r>
-        <w:rPr>
-          <w:rtl w:val="0"/>
-        </w:rPr>
-      </w:r>
-    </w:p>
-    <w:p>
-      <w:pPr>
-        <w:pStyle w:val="Heading2"/>
-        <w:rPr/>
-      </w:pPr>
-      <w:bookmarkStart w:colFirst="0" w:colLast="0" w:name="_ywb76wy385yi" w:id="5"/>
-      <w:bookmarkEnd w:id="5"/>
-      <w:r>
-        <w:rPr>
-          <w:rtl w:val="0"/>
-        </w:rPr>
-        <w:t xml:space="preserve">Points</w:t>
-      </w:r>
-      <w:r>
-        <w:rPr>
-          <w:rtl w:val="0"/>
-        </w:rPr>
+          <w:rFonts w:ascii="Arial Unicode MS" w:cs="Arial Unicode MS" w:eastAsia="Arial Unicode MS" w:hAnsi="Arial Unicode MS"/>
+          <w:rtl w:val="0"/>
+        </w:rPr>
+        <w:t xml:space="preserve">Speed up speed over time ✅</w:t>
+      </w:r>
+    </w:p>
+    <w:p>
+      <w:pPr>
+        <w:rPr/>
+      </w:pPr>
+      <w:r>
+        <w:rPr>
+          <w:rtl w:val="0"/>
+        </w:rPr>
+      </w:r>
+    </w:p>
+    <w:p>
+      <w:pPr>
+        <w:rPr/>
+      </w:pPr>
+      <w:r>
+        <w:rPr>
+          <w:rtl w:val="0"/>
+        </w:rPr>
+        <w:t xml:space="preserve">NEXT STEPS</w:t>
+      </w:r>
+    </w:p>
+    <w:p>
+      <w:pPr>
+        <w:numPr>
+          <w:ilvl w:val="0"/>
+          <w:numId w:val="1"/>
+        </w:numPr>
+        <w:ind w:left="720" w:hanging="360"/>
+        <w:rPr>
+          <w:u w:val="none"/>
+        </w:rPr>
+      </w:pPr>
+      <w:r>
+        <w:rPr>
+          <w:rFonts w:ascii="Arial Unicode MS" w:cs="Arial Unicode MS" w:eastAsia="Arial Unicode MS" w:hAnsi="Arial Unicode MS"/>
+          <w:rtl w:val="0"/>
+        </w:rPr>
+        <w:t xml:space="preserve">Generate multiple objects per tile ✅</w:t>
+      </w:r>
+    </w:p>
+    <w:p>
+      <w:pPr>
+        <w:rPr/>
+      </w:pPr>
+      <w:r>
+        <w:rPr>
+          <w:rtl w:val="0"/>
+        </w:rPr>
+      </w:r>
+    </w:p>
+    <w:p>
+      <w:pPr>
+        <w:rPr/>
+      </w:pPr>
+      <w:r>
+        <w:rPr>
+          <w:rtl w:val="0"/>
+        </w:rPr>
+        <w:t xml:space="preserve">12.06 NEXT THINGS TO ADD</w:t>
       </w:r>
     </w:p>
     <w:p>
@@ -1029,63 +1480,35 @@
       </w:pPr>
       <w:r>
         <w:rPr>
-          <w:rtl w:val="0"/>
-        </w:rPr>
-        <w:t xml:space="preserve">Player score increases based off of distance traveled</w:t>
-      </w:r>
-      <w:r>
-        <w:rPr>
-          <w:rtl w:val="0"/>
-        </w:rPr>
-      </w:r>
-    </w:p>
-    <w:p>
-      <w:pPr>
-        <w:rPr/>
-      </w:pPr>
-      <w:r>
-        <w:rPr>
-          <w:rtl w:val="0"/>
-        </w:rPr>
-      </w:r>
-    </w:p>
-    <w:p>
-      <w:pPr>
-        <w:pStyle w:val="Heading2"/>
-        <w:rPr/>
-      </w:pPr>
-      <w:bookmarkStart w:colFirst="0" w:colLast="0" w:name="_gugtimd791py" w:id="6"/>
-      <w:bookmarkEnd w:id="6"/>
-      <w:r>
-        <w:rPr>
-          <w:rtl w:val="0"/>
-        </w:rPr>
-        <w:t xml:space="preserve">Powerups</w:t>
+          <w:rFonts w:ascii="Arial Unicode MS" w:cs="Arial Unicode MS" w:eastAsia="Arial Unicode MS" w:hAnsi="Arial Unicode MS"/>
+          <w:rtl w:val="0"/>
+        </w:rPr>
+        <w:t xml:space="preserve">Highscore system ✅</w:t>
       </w:r>
     </w:p>
     <w:p>
       <w:pPr>
         <w:numPr>
           <w:ilvl w:val="0"/>
-          <w:numId w:val="1"/>
+          <w:numId w:val="5"/>
         </w:numPr>
         <w:ind w:left="720" w:hanging="360"/>
         <w:rPr>
-          <w:b w:val="1"/>
-        </w:rPr>
-      </w:pPr>
-      <w:r>
-        <w:rPr>
-          <w:rtl w:val="0"/>
-        </w:rPr>
-        <w:t xml:space="preserve">Jump boost</w:t>
+          <w:u w:val="none"/>
+        </w:rPr>
+      </w:pPr>
+      <w:r>
+        <w:rPr>
+          <w:rtl w:val="0"/>
+        </w:rPr>
+        <w:t xml:space="preserve">Skybox</w:t>
       </w:r>
     </w:p>
     <w:p>
       <w:pPr>
         <w:numPr>
           <w:ilvl w:val="1"/>
-          <w:numId w:val="1"/>
+          <w:numId w:val="5"/>
         </w:numPr>
         <w:ind w:left="1440" w:hanging="360"/>
         <w:rPr>
@@ -1094,16 +1517,17 @@
       </w:pPr>
       <w:r>
         <w:rPr>
-          <w:rtl w:val="0"/>
-        </w:rPr>
-        <w:t xml:space="preserve">Allows player to jump higher</w:t>
+          <w:rFonts w:ascii="Arial Unicode MS" w:cs="Arial Unicode MS" w:eastAsia="Arial Unicode MS" w:hAnsi="Arial Unicode MS"/>
+          <w:rtl w:val="0"/>
+        </w:rPr>
+        <w:t xml:space="preserve">Changing to be a cave now with torches ✅</w:t>
       </w:r>
     </w:p>
     <w:p>
       <w:pPr>
         <w:numPr>
           <w:ilvl w:val="0"/>
-          <w:numId w:val="1"/>
+          <w:numId w:val="5"/>
         </w:numPr>
         <w:ind w:left="720" w:hanging="360"/>
         <w:rPr>
@@ -1112,18 +1536,19 @@
       </w:pPr>
       <w:r>
         <w:rPr>
-          <w:rtl w:val="0"/>
-        </w:rPr>
-        <w:t xml:space="preserve">Time freeze</w:t>
-      </w:r>
-    </w:p>
-    <w:p>
-      <w:pPr>
-        <w:numPr>
-          <w:ilvl w:val="1"/>
-          <w:numId w:val="1"/>
-        </w:numPr>
-        <w:ind w:left="1440" w:hanging="360"/>
+          <w:rFonts w:ascii="Arial Unicode MS" w:cs="Arial Unicode MS" w:eastAsia="Arial Unicode MS" w:hAnsi="Arial Unicode MS"/>
+          <w:rtl w:val="0"/>
+        </w:rPr>
+        <w:t xml:space="preserve">Differentiate textures of high and low blocks ✅</w:t>
+      </w:r>
+    </w:p>
+    <w:p>
+      <w:pPr>
+        <w:numPr>
+          <w:ilvl w:val="0"/>
+          <w:numId w:val="5"/>
+        </w:numPr>
+        <w:ind w:left="720" w:hanging="360"/>
         <w:rPr>
           <w:u w:val="none"/>
         </w:rPr>
@@ -1132,103 +1557,48 @@
         <w:rPr>
           <w:rtl w:val="0"/>
         </w:rPr>
-        <w:t xml:space="preserve">Slows down time</w:t>
-      </w:r>
-    </w:p>
-    <w:p>
-      <w:pPr>
-        <w:numPr>
-          <w:ilvl w:val="0"/>
-          <w:numId w:val="1"/>
-        </w:numPr>
-        <w:ind w:left="720" w:hanging="360"/>
-        <w:rPr>
-          <w:u w:val="none"/>
-        </w:rPr>
-      </w:pPr>
-      <w:r>
-        <w:rPr>
-          <w:rtl w:val="0"/>
-        </w:rPr>
-        <w:t xml:space="preserve">Jet pack</w:t>
-      </w:r>
-    </w:p>
-    <w:p>
-      <w:pPr>
-        <w:numPr>
-          <w:ilvl w:val="1"/>
-          <w:numId w:val="1"/>
-        </w:numPr>
-        <w:ind w:left="1440" w:hanging="360"/>
-        <w:rPr>
-          <w:u w:val="none"/>
-        </w:rPr>
-      </w:pPr>
-      <w:r>
-        <w:rPr>
-          <w:rtl w:val="0"/>
-        </w:rPr>
-        <w:t xml:space="preserve">Allows player to fly over the track</w:t>
-      </w:r>
-    </w:p>
-    <w:p>
-      <w:pPr>
-        <w:numPr>
-          <w:ilvl w:val="0"/>
-          <w:numId w:val="1"/>
-        </w:numPr>
-        <w:ind w:left="720" w:hanging="360"/>
-        <w:rPr>
-          <w:u w:val="none"/>
-        </w:rPr>
-      </w:pPr>
-      <w:r>
-        <w:rPr>
-          <w:rtl w:val="0"/>
-        </w:rPr>
-        <w:t xml:space="preserve">Coin magnet</w:t>
-      </w:r>
-    </w:p>
-    <w:p>
-      <w:pPr>
-        <w:numPr>
-          <w:ilvl w:val="1"/>
-          <w:numId w:val="1"/>
-        </w:numPr>
-        <w:ind w:left="1440" w:hanging="360"/>
-        <w:rPr>
-          <w:u w:val="none"/>
-        </w:rPr>
-      </w:pPr>
-      <w:r>
-        <w:rPr>
-          <w:rtl w:val="0"/>
-        </w:rPr>
-        <w:t xml:space="preserve">Coins will attract to the player</w:t>
-      </w:r>
-    </w:p>
-    <w:p>
-      <w:pPr>
-        <w:rPr/>
-      </w:pPr>
-      <w:r>
-        <w:rPr>
-          <w:rtl w:val="0"/>
-        </w:rPr>
-      </w:r>
-    </w:p>
-    <w:p>
-      <w:pPr>
-        <w:pStyle w:val="Heading2"/>
-        <w:rPr/>
-      </w:pPr>
-      <w:bookmarkStart w:colFirst="0" w:colLast="0" w:name="_7i0dtv7c8i3q" w:id="7"/>
-      <w:bookmarkEnd w:id="7"/>
-      <w:r>
-        <w:rPr>
-          <w:rtl w:val="0"/>
-        </w:rPr>
-        <w:t xml:space="preserve">Shop</w:t>
+        <w:t xml:space="preserve">Fix hitbox…</w:t>
+      </w:r>
+    </w:p>
+    <w:p>
+      <w:pPr>
+        <w:rPr/>
+      </w:pPr>
+      <w:r>
+        <w:rPr>
+          <w:rtl w:val="0"/>
+        </w:rPr>
+      </w:r>
+    </w:p>
+    <w:p>
+      <w:pPr>
+        <w:rPr/>
+      </w:pPr>
+      <w:r>
+        <w:rPr>
+          <w:rtl w:val="0"/>
+        </w:rPr>
+      </w:r>
+    </w:p>
+    <w:p>
+      <w:pPr>
+        <w:rPr/>
+      </w:pPr>
+      <w:r>
+        <w:rPr>
+          <w:rtl w:val="0"/>
+        </w:rPr>
+        <w:t xml:space="preserve">TILE LAYOUT</w:t>
+      </w:r>
+    </w:p>
+    <w:p>
+      <w:pPr>
+        <w:rPr/>
+      </w:pPr>
+      <w:r>
+        <w:rPr>
+          <w:rtl w:val="0"/>
+        </w:rPr>
       </w:r>
     </w:p>
     <w:p>
@@ -1238,404 +1608,49 @@
           <w:numId w:val="6"/>
         </w:numPr>
         <w:ind w:left="720" w:hanging="360"/>
-        <w:rPr>
-          <w:u w:val="none"/>
-        </w:rPr>
-      </w:pPr>
-      <w:r>
-        <w:rPr>
-          <w:rtl w:val="0"/>
-        </w:rPr>
-        <w:t xml:space="preserve">Player can customize their skin and purchase upgrades to the power ups using coins</w:t>
-      </w:r>
-    </w:p>
-    <w:p>
-      <w:pPr>
-        <w:pStyle w:val="Heading2"/>
-        <w:rPr/>
-      </w:pPr>
-      <w:bookmarkStart w:colFirst="0" w:colLast="0" w:name="_gh8n5q34lr1f" w:id="8"/>
-      <w:bookmarkEnd w:id="8"/>
-      <w:r>
-        <w:rPr>
-          <w:rtl w:val="0"/>
-        </w:rPr>
-      </w:r>
-    </w:p>
-    <w:p>
-      <w:pPr>
-        <w:pStyle w:val="Heading2"/>
-        <w:rPr/>
-      </w:pPr>
-      <w:bookmarkStart w:colFirst="0" w:colLast="0" w:name="_mflh9ixl42wz" w:id="9"/>
-      <w:bookmarkEnd w:id="9"/>
-      <w:r>
-        <w:rPr>
-          <w:rtl w:val="0"/>
-        </w:rPr>
-        <w:t xml:space="preserve">Pause menu</w:t>
+      </w:pPr>
+      <w:r>
+        <w:rPr>
+          <w:rtl w:val="0"/>
+        </w:rPr>
+        <w:t xml:space="preserve">CREATE FIRST FLOOR PANEL TEXTURE</w:t>
+      </w:r>
+    </w:p>
+    <w:p>
+      <w:pPr>
+        <w:numPr>
+          <w:ilvl w:val="1"/>
+          <w:numId w:val="6"/>
+        </w:numPr>
+        <w:ind w:left="1440" w:hanging="360"/>
+      </w:pPr>
+      <w:r>
+        <w:rPr>
+          <w:rtl w:val="0"/>
+        </w:rPr>
+        <w:t xml:space="preserve">Grass, gravel, dirt, wood planks? Or could jus be smooth stone, ores and stuff</w:t>
       </w:r>
     </w:p>
     <w:p>
       <w:pPr>
         <w:numPr>
           <w:ilvl w:val="0"/>
-          <w:numId w:val="11"/>
+          <w:numId w:val="6"/>
         </w:numPr>
         <w:ind w:left="720" w:hanging="360"/>
-        <w:rPr>
-          <w:u w:val="none"/>
-        </w:rPr>
-      </w:pPr>
-      <w:r>
-        <w:rPr>
-          <w:rtl w:val="0"/>
-        </w:rPr>
-        <w:t xml:space="preserve">3 second timer before resuming</w:t>
-      </w:r>
-    </w:p>
-    <w:p>
-      <w:pPr>
-        <w:rPr/>
-      </w:pPr>
-      <w:r>
-        <w:rPr>
-          <w:rtl w:val="0"/>
-        </w:rPr>
-      </w:r>
-    </w:p>
-    <w:p>
-      <w:pPr>
-        <w:rPr/>
-      </w:pPr>
-      <w:r>
-        <w:rPr>
-          <w:rtl w:val="0"/>
-        </w:rPr>
-      </w:r>
-    </w:p>
-    <w:p>
-      <w:pPr>
-        <w:rPr/>
-      </w:pPr>
-      <w:r>
-        <w:rPr>
-          <w:rtl w:val="0"/>
-        </w:rPr>
-      </w:r>
-    </w:p>
-    <w:p>
-      <w:pPr>
-        <w:rPr/>
-      </w:pPr>
-      <w:r>
-        <w:rPr>
-          <w:rtl w:val="0"/>
-        </w:rPr>
-      </w:r>
-    </w:p>
-    <w:p>
-      <w:pPr>
-        <w:rPr/>
-      </w:pPr>
-      <w:r>
-        <w:rPr>
-          <w:rtl w:val="0"/>
-        </w:rPr>
-      </w:r>
-    </w:p>
-    <w:p>
-      <w:pPr>
-        <w:rPr/>
-      </w:pPr>
-      <w:r>
-        <w:rPr>
-          <w:rtl w:val="0"/>
-        </w:rPr>
-      </w:r>
-    </w:p>
-    <w:p>
-      <w:pPr>
-        <w:rPr/>
-      </w:pPr>
-      <w:r>
-        <w:rPr>
-          <w:rtl w:val="0"/>
-        </w:rPr>
-      </w:r>
-    </w:p>
-    <w:p>
-      <w:pPr>
-        <w:rPr/>
-      </w:pPr>
-      <w:r>
-        <w:rPr>
-          <w:rtl w:val="0"/>
-        </w:rPr>
-      </w:r>
-    </w:p>
-    <w:p>
-      <w:pPr>
-        <w:rPr/>
-      </w:pPr>
-      <w:r>
-        <w:rPr>
-          <w:rtl w:val="0"/>
-        </w:rPr>
-      </w:r>
-    </w:p>
-    <w:p>
-      <w:pPr>
-        <w:rPr/>
-      </w:pPr>
-      <w:r>
-        <w:rPr>
-          <w:rtl w:val="0"/>
-        </w:rPr>
-      </w:r>
-    </w:p>
-    <w:p>
-      <w:pPr>
-        <w:rPr/>
-      </w:pPr>
-      <w:r>
-        <w:rPr>
-          <w:rtl w:val="0"/>
-        </w:rPr>
-      </w:r>
-    </w:p>
-    <w:p>
-      <w:pPr>
-        <w:rPr/>
-      </w:pPr>
-      <w:r>
-        <w:rPr>
-          <w:rtl w:val="0"/>
-        </w:rPr>
-      </w:r>
-    </w:p>
-    <w:p>
-      <w:pPr>
-        <w:rPr/>
-      </w:pPr>
-      <w:r>
-        <w:rPr>
-          <w:rtl w:val="0"/>
-        </w:rPr>
-      </w:r>
-    </w:p>
-    <w:p>
-      <w:pPr>
-        <w:rPr/>
-      </w:pPr>
-      <w:r>
-        <w:rPr>
-          <w:rtl w:val="0"/>
-        </w:rPr>
-      </w:r>
-    </w:p>
-    <w:p>
-      <w:pPr>
-        <w:rPr/>
-      </w:pPr>
-      <w:r>
-        <w:rPr>
-          <w:rtl w:val="0"/>
-        </w:rPr>
-      </w:r>
-    </w:p>
-    <w:p>
-      <w:pPr>
-        <w:pStyle w:val="Heading1"/>
-        <w:rPr/>
-      </w:pPr>
-      <w:bookmarkStart w:colFirst="0" w:colLast="0" w:name="_fiiwmjr0dsgg" w:id="10"/>
-      <w:bookmarkEnd w:id="10"/>
-      <w:r>
-        <w:rPr>
-          <w:rtl w:val="0"/>
-        </w:rPr>
-        <w:t xml:space="preserve">Plan</w:t>
-      </w:r>
-    </w:p>
-    <w:p>
-      <w:pPr>
-        <w:rPr/>
-      </w:pPr>
-      <w:r>
-        <w:rPr>
-          <w:rtl w:val="0"/>
-        </w:rPr>
-      </w:r>
-    </w:p>
-    <w:p>
-      <w:pPr>
-        <w:rPr/>
-      </w:pPr>
-      <w:r>
-        <w:rPr>
-          <w:rtl w:val="0"/>
-        </w:rPr>
-        <w:t xml:space="preserve">CURRENT STEPS FOR MVP</w:t>
-      </w:r>
-    </w:p>
-    <w:p>
-      <w:pPr>
-        <w:numPr>
-          <w:ilvl w:val="0"/>
-          <w:numId w:val="7"/>
-        </w:numPr>
-        <w:ind w:left="720" w:hanging="360"/>
-      </w:pPr>
-      <w:r>
-        <w:rPr>
-          <w:rFonts w:ascii="Arial Unicode MS" w:cs="Arial Unicode MS" w:eastAsia="Arial Unicode MS" w:hAnsi="Arial Unicode MS"/>
-          <w:rtl w:val="0"/>
-        </w:rPr>
-        <w:t xml:space="preserve">TILE AND OBJECT SPAWNING ✅</w:t>
-      </w:r>
-    </w:p>
-    <w:p>
-      <w:pPr>
-        <w:numPr>
-          <w:ilvl w:val="0"/>
-          <w:numId w:val="7"/>
-        </w:numPr>
-        <w:ind w:left="720" w:hanging="360"/>
-        <w:rPr>
-          <w:u w:val="none"/>
-        </w:rPr>
-      </w:pPr>
-      <w:r>
-        <w:rPr>
-          <w:rFonts w:ascii="Arial Unicode MS" w:cs="Arial Unicode MS" w:eastAsia="Arial Unicode MS" w:hAnsi="Arial Unicode MS"/>
-          <w:rtl w:val="0"/>
-        </w:rPr>
-        <w:t xml:space="preserve">Speed up speed over time ✅</w:t>
-      </w:r>
-    </w:p>
-    <w:p>
-      <w:pPr>
-        <w:rPr/>
-      </w:pPr>
-      <w:r>
-        <w:rPr>
-          <w:rtl w:val="0"/>
-        </w:rPr>
-      </w:r>
-    </w:p>
-    <w:p>
-      <w:pPr>
-        <w:rPr/>
-      </w:pPr>
-      <w:r>
-        <w:rPr>
-          <w:rtl w:val="0"/>
-        </w:rPr>
-        <w:t xml:space="preserve">NEXT STEPS</w:t>
-      </w:r>
-    </w:p>
-    <w:p>
-      <w:pPr>
-        <w:numPr>
-          <w:ilvl w:val="0"/>
-          <w:numId w:val="10"/>
-        </w:numPr>
-        <w:ind w:left="720" w:hanging="360"/>
-        <w:rPr>
-          <w:u w:val="none"/>
-        </w:rPr>
-      </w:pPr>
-      <w:r>
-        <w:rPr>
-          <w:rtl w:val="0"/>
-        </w:rPr>
-        <w:t xml:space="preserve">Smooth camera</w:t>
-      </w:r>
-    </w:p>
-    <w:p>
-      <w:pPr>
-        <w:numPr>
-          <w:ilvl w:val="0"/>
-          <w:numId w:val="2"/>
-        </w:numPr>
-        <w:ind w:left="720" w:hanging="360"/>
-        <w:rPr>
-          <w:u w:val="none"/>
-        </w:rPr>
-      </w:pPr>
-      <w:r>
-        <w:rPr>
-          <w:rtl w:val="0"/>
-        </w:rPr>
-        <w:t xml:space="preserve">Generate multiple objects per tile…</w:t>
-      </w:r>
-    </w:p>
-    <w:p>
-      <w:pPr>
-        <w:numPr>
-          <w:ilvl w:val="0"/>
-          <w:numId w:val="7"/>
-        </w:numPr>
-        <w:ind w:left="720" w:hanging="360"/>
-      </w:pPr>
-      <w:r>
-        <w:rPr>
-          <w:rtl w:val="0"/>
-        </w:rPr>
-        <w:t xml:space="preserve">CREATE FIRST FLOOR PANEL TEXTURE</w:t>
+      </w:pPr>
+      <w:r>
+        <w:rPr>
+          <w:rtl w:val="0"/>
+        </w:rPr>
+        <w:t xml:space="preserve">Design First few objects (stationary)</w:t>
       </w:r>
     </w:p>
     <w:p>
       <w:pPr>
         <w:numPr>
           <w:ilvl w:val="1"/>
-          <w:numId w:val="7"/>
-        </w:numPr>
-        <w:ind w:left="1440" w:hanging="360"/>
-      </w:pPr>
-      <w:r>
-        <w:rPr>
-          <w:rtl w:val="0"/>
-        </w:rPr>
-        <w:t xml:space="preserve">Grass, gravel, dirt, wood planks? Or could jus be smooth stone, ores and stuff</w:t>
-      </w:r>
-    </w:p>
-    <w:p>
-      <w:pPr>
-        <w:numPr>
-          <w:ilvl w:val="1"/>
-          <w:numId w:val="7"/>
-        </w:numPr>
-        <w:ind w:left="1440" w:hanging="360"/>
-      </w:pPr>
-      <w:r>
-        <w:rPr>
-          <w:rtl w:val="0"/>
-        </w:rPr>
-        <w:t xml:space="preserve">Set the pixel size for each panel and make the textures to fit the exact size w the edges and everything. May have to rescale other parts of the game to be even smaller…</w:t>
-      </w:r>
-    </w:p>
-    <w:p>
-      <w:pPr>
-        <w:numPr>
-          <w:ilvl w:val="0"/>
-          <w:numId w:val="7"/>
-        </w:numPr>
-        <w:ind w:left="720" w:hanging="360"/>
-      </w:pPr>
-      <w:r>
-        <w:rPr>
-          <w:rtl w:val="0"/>
-        </w:rPr>
-        <w:t xml:space="preserve">Design First few objects (stationary)</w:t>
-      </w:r>
-    </w:p>
-    <w:p>
-      <w:pPr>
-        <w:numPr>
-          <w:ilvl w:val="1"/>
-          <w:numId w:val="7"/>
+          <w:numId w:val="6"/>
         </w:numPr>
         <w:ind w:left="1440" w:hanging="360"/>
       </w:pPr>
@@ -1730,14 +1745,14 @@
         <w:rPr>
           <w:rtl w:val="0"/>
         </w:rPr>
-        <w:t xml:space="preserve">TILE AND OBJECT SPAWNING METHOD</w:t>
+        <w:t xml:space="preserve">TILE AND OBJECT SPAWNING METHOD V1</w:t>
       </w:r>
     </w:p>
     <w:p>
       <w:pPr>
         <w:numPr>
           <w:ilvl w:val="0"/>
-          <w:numId w:val="3"/>
+          <w:numId w:val="2"/>
         </w:numPr>
         <w:ind w:left="720" w:hanging="360"/>
         <w:rPr>
@@ -1755,7 +1770,7 @@
       <w:pPr>
         <w:numPr>
           <w:ilvl w:val="1"/>
-          <w:numId w:val="3"/>
+          <w:numId w:val="2"/>
         </w:numPr>
         <w:ind w:left="1440" w:hanging="360"/>
         <w:rPr>
@@ -1773,7 +1788,7 @@
       <w:pPr>
         <w:numPr>
           <w:ilvl w:val="1"/>
-          <w:numId w:val="3"/>
+          <w:numId w:val="2"/>
         </w:numPr>
         <w:ind w:left="1440" w:hanging="360"/>
         <w:rPr>
@@ -1791,7 +1806,7 @@
       <w:pPr>
         <w:numPr>
           <w:ilvl w:val="2"/>
-          <w:numId w:val="3"/>
+          <w:numId w:val="2"/>
         </w:numPr>
         <w:ind w:left="2160" w:hanging="360"/>
         <w:rPr>
@@ -1809,7 +1824,7 @@
       <w:pPr>
         <w:numPr>
           <w:ilvl w:val="2"/>
-          <w:numId w:val="3"/>
+          <w:numId w:val="2"/>
         </w:numPr>
         <w:ind w:left="2160" w:hanging="360"/>
         <w:rPr>
@@ -1827,7 +1842,7 @@
       <w:pPr>
         <w:numPr>
           <w:ilvl w:val="2"/>
-          <w:numId w:val="3"/>
+          <w:numId w:val="2"/>
         </w:numPr>
         <w:ind w:left="2160" w:hanging="360"/>
         <w:rPr>
@@ -1845,7 +1860,7 @@
       <w:pPr>
         <w:numPr>
           <w:ilvl w:val="3"/>
-          <w:numId w:val="3"/>
+          <w:numId w:val="2"/>
         </w:numPr>
         <w:ind w:left="2880" w:hanging="360"/>
         <w:rPr>
@@ -1863,7 +1878,7 @@
       <w:pPr>
         <w:numPr>
           <w:ilvl w:val="0"/>
-          <w:numId w:val="3"/>
+          <w:numId w:val="2"/>
         </w:numPr>
         <w:ind w:left="720" w:hanging="360"/>
         <w:rPr>
@@ -1881,7 +1896,7 @@
       <w:pPr>
         <w:numPr>
           <w:ilvl w:val="0"/>
-          <w:numId w:val="3"/>
+          <w:numId w:val="2"/>
         </w:numPr>
         <w:ind w:left="720" w:hanging="360"/>
         <w:rPr>
@@ -1899,7 +1914,7 @@
       <w:pPr>
         <w:numPr>
           <w:ilvl w:val="1"/>
-          <w:numId w:val="3"/>
+          <w:numId w:val="2"/>
         </w:numPr>
         <w:ind w:left="1440" w:hanging="360"/>
         <w:rPr>
@@ -1917,7 +1932,7 @@
       <w:pPr>
         <w:numPr>
           <w:ilvl w:val="1"/>
-          <w:numId w:val="3"/>
+          <w:numId w:val="2"/>
         </w:numPr>
         <w:ind w:left="1440" w:hanging="360"/>
         <w:rPr>
@@ -1952,6 +1967,357 @@
           <w:rtl w:val="0"/>
         </w:rPr>
         <w:t xml:space="preserve">OBSTACLE TYPES IDEAS</w:t>
+      </w:r>
+    </w:p>
+    <w:p>
+      <w:pPr>
+        <w:numPr>
+          <w:ilvl w:val="0"/>
+          <w:numId w:val="7"/>
+        </w:numPr>
+        <w:ind w:left="720" w:hanging="360"/>
+        <w:rPr>
+          <w:u w:val="none"/>
+        </w:rPr>
+      </w:pPr>
+      <w:r>
+        <w:rPr>
+          <w:rtl w:val="0"/>
+        </w:rPr>
+        <w:t xml:space="preserve">Minecart moving towards you</w:t>
+      </w:r>
+    </w:p>
+    <w:p>
+      <w:pPr>
+        <w:numPr>
+          <w:ilvl w:val="0"/>
+          <w:numId w:val="7"/>
+        </w:numPr>
+        <w:ind w:left="720" w:hanging="360"/>
+        <w:rPr>
+          <w:u w:val="none"/>
+        </w:rPr>
+      </w:pPr>
+      <w:r>
+        <w:rPr>
+          <w:rtl w:val="0"/>
+        </w:rPr>
+        <w:t xml:space="preserve">Zombie moving towards you slowly</w:t>
+      </w:r>
+    </w:p>
+    <w:p>
+      <w:pPr>
+        <w:numPr>
+          <w:ilvl w:val="0"/>
+          <w:numId w:val="7"/>
+        </w:numPr>
+        <w:ind w:left="720" w:hanging="360"/>
+        <w:rPr>
+          <w:u w:val="none"/>
+        </w:rPr>
+      </w:pPr>
+      <w:r>
+        <w:rPr>
+          <w:rtl w:val="0"/>
+        </w:rPr>
+        <w:t xml:space="preserve">Creeper / TNT that blows up</w:t>
+      </w:r>
+    </w:p>
+    <w:p>
+      <w:pPr>
+        <w:numPr>
+          <w:ilvl w:val="0"/>
+          <w:numId w:val="7"/>
+        </w:numPr>
+        <w:ind w:left="720" w:hanging="360"/>
+        <w:rPr>
+          <w:u w:val="none"/>
+        </w:rPr>
+      </w:pPr>
+      <w:r>
+        <w:rPr>
+          <w:rtl w:val="0"/>
+        </w:rPr>
+        <w:t xml:space="preserve">Stationary</w:t>
+      </w:r>
+    </w:p>
+    <w:p>
+      <w:pPr>
+        <w:numPr>
+          <w:ilvl w:val="1"/>
+          <w:numId w:val="7"/>
+        </w:numPr>
+        <w:ind w:left="1440" w:hanging="360"/>
+        <w:rPr>
+          <w:u w:val="none"/>
+        </w:rPr>
+      </w:pPr>
+      <w:r>
+        <w:rPr>
+          <w:rtl w:val="0"/>
+        </w:rPr>
+        <w:t xml:space="preserve">Fence</w:t>
+      </w:r>
+    </w:p>
+    <w:p>
+      <w:pPr>
+        <w:numPr>
+          <w:ilvl w:val="1"/>
+          <w:numId w:val="7"/>
+        </w:numPr>
+        <w:ind w:left="1440" w:hanging="360"/>
+        <w:rPr>
+          <w:u w:val="none"/>
+        </w:rPr>
+      </w:pPr>
+      <w:r>
+        <w:rPr>
+          <w:rtl w:val="0"/>
+        </w:rPr>
+        <w:t xml:space="preserve">Sheep, Cow, Chicken</w:t>
+      </w:r>
+    </w:p>
+    <w:p>
+      <w:pPr>
+        <w:numPr>
+          <w:ilvl w:val="1"/>
+          <w:numId w:val="7"/>
+        </w:numPr>
+        <w:ind w:left="1440" w:hanging="360"/>
+        <w:rPr>
+          <w:u w:val="none"/>
+        </w:rPr>
+      </w:pPr>
+      <w:r>
+        <w:rPr>
+          <w:rtl w:val="0"/>
+        </w:rPr>
+        <w:t xml:space="preserve">TNT pile</w:t>
+      </w:r>
+    </w:p>
+    <w:p>
+      <w:pPr>
+        <w:numPr>
+          <w:ilvl w:val="1"/>
+          <w:numId w:val="7"/>
+        </w:numPr>
+        <w:ind w:left="1440" w:hanging="360"/>
+        <w:rPr>
+          <w:u w:val="none"/>
+        </w:rPr>
+      </w:pPr>
+      <w:r>
+        <w:rPr>
+          <w:rtl w:val="0"/>
+        </w:rPr>
+        <w:t xml:space="preserve">Trapdoor</w:t>
+      </w:r>
+    </w:p>
+    <w:p>
+      <w:pPr>
+        <w:numPr>
+          <w:ilvl w:val="1"/>
+          <w:numId w:val="7"/>
+        </w:numPr>
+        <w:ind w:left="1440" w:hanging="360"/>
+        <w:rPr>
+          <w:u w:val="none"/>
+        </w:rPr>
+      </w:pPr>
+      <w:r>
+        <w:rPr>
+          <w:rtl w:val="0"/>
+        </w:rPr>
+        <w:t xml:space="preserve">Stalactites?</w:t>
+      </w:r>
+    </w:p>
+    <w:p>
+      <w:pPr>
+        <w:numPr>
+          <w:ilvl w:val="0"/>
+          <w:numId w:val="7"/>
+        </w:numPr>
+        <w:ind w:left="720" w:hanging="360"/>
+        <w:rPr>
+          <w:u w:val="none"/>
+        </w:rPr>
+      </w:pPr>
+      <w:r>
+        <w:rPr>
+          <w:rtl w:val="0"/>
+        </w:rPr>
+        <w:t xml:space="preserve">Duck</w:t>
+      </w:r>
+    </w:p>
+    <w:p>
+      <w:pPr>
+        <w:numPr>
+          <w:ilvl w:val="1"/>
+          <w:numId w:val="7"/>
+        </w:numPr>
+        <w:ind w:left="1440" w:hanging="360"/>
+        <w:rPr>
+          <w:u w:val="none"/>
+        </w:rPr>
+      </w:pPr>
+      <w:r>
+        <w:rPr>
+          <w:rtl w:val="0"/>
+        </w:rPr>
+        <w:t xml:space="preserve">Tree??</w:t>
+      </w:r>
+    </w:p>
+    <w:p>
+      <w:pPr>
+        <w:numPr>
+          <w:ilvl w:val="1"/>
+          <w:numId w:val="7"/>
+        </w:numPr>
+        <w:ind w:left="1440" w:hanging="360"/>
+        <w:rPr>
+          <w:u w:val="none"/>
+        </w:rPr>
+      </w:pPr>
+      <w:r>
+        <w:rPr>
+          <w:rtl w:val="0"/>
+        </w:rPr>
+        <w:t xml:space="preserve">piston</w:t>
+      </w:r>
+    </w:p>
+    <w:p>
+      <w:pPr>
+        <w:numPr>
+          <w:ilvl w:val="0"/>
+          <w:numId w:val="7"/>
+        </w:numPr>
+        <w:ind w:left="720" w:hanging="360"/>
+        <w:rPr>
+          <w:u w:val="none"/>
+        </w:rPr>
+      </w:pPr>
+      <w:r>
+        <w:rPr>
+          <w:rtl w:val="0"/>
+        </w:rPr>
+        <w:t xml:space="preserve">Multiple stationary ones of different sizes and lengths</w:t>
+      </w:r>
+    </w:p>
+    <w:p>
+      <w:pPr>
+        <w:numPr>
+          <w:ilvl w:val="0"/>
+          <w:numId w:val="7"/>
+        </w:numPr>
+        <w:ind w:left="720" w:hanging="360"/>
+        <w:rPr>
+          <w:u w:val="none"/>
+        </w:rPr>
+      </w:pPr>
+      <w:r>
+        <w:rPr>
+          <w:rtl w:val="0"/>
+        </w:rPr>
+        <w:t xml:space="preserve">Objects to duck</w:t>
+      </w:r>
+    </w:p>
+    <w:p>
+      <w:pPr>
+        <w:ind w:left="0" w:firstLine="0"/>
+        <w:rPr/>
+      </w:pPr>
+      <w:r>
+        <w:rPr>
+          <w:rtl w:val="0"/>
+        </w:rPr>
+      </w:r>
+    </w:p>
+    <w:p>
+      <w:pPr>
+        <w:ind w:left="0" w:firstLine="0"/>
+        <w:rPr/>
+      </w:pPr>
+      <w:r>
+        <w:rPr>
+          <w:rtl w:val="0"/>
+        </w:rPr>
+        <w:t xml:space="preserve">What type of tiles? Different tile types? W different effects?</w:t>
+      </w:r>
+    </w:p>
+    <w:p>
+      <w:pPr>
+        <w:ind w:left="0" w:firstLine="0"/>
+        <w:rPr/>
+      </w:pPr>
+      <w:r>
+        <w:rPr>
+          <w:rtl w:val="0"/>
+        </w:rPr>
+      </w:r>
+    </w:p>
+    <w:p>
+      <w:pPr>
+        <w:ind w:left="0" w:firstLine="0"/>
+        <w:rPr/>
+      </w:pPr>
+      <w:r>
+        <w:rPr>
+          <w:rtl w:val="0"/>
+        </w:rPr>
+        <w:t xml:space="preserve">Change skybox and make it look clean on the sides and edges so they’re not visible</w:t>
+      </w:r>
+    </w:p>
+    <w:p>
+      <w:pPr>
+        <w:ind w:left="0" w:firstLine="0"/>
+        <w:rPr/>
+      </w:pPr>
+      <w:r>
+        <w:rPr>
+          <w:rtl w:val="0"/>
+        </w:rPr>
+      </w:r>
+    </w:p>
+    <w:p>
+      <w:pPr>
+        <w:ind w:left="0" w:firstLine="0"/>
+        <w:rPr/>
+      </w:pPr>
+      <w:r>
+        <w:rPr>
+          <w:rtl w:val="0"/>
+        </w:rPr>
+      </w:r>
+    </w:p>
+    <w:p>
+      <w:pPr>
+        <w:rPr/>
+      </w:pPr>
+      <w:r>
+        <w:rPr>
+          <w:rtl w:val="0"/>
+        </w:rPr>
+      </w:r>
+    </w:p>
+    <w:p>
+      <w:pPr>
+        <w:rPr/>
+      </w:pPr>
+      <w:r>
+        <w:rPr>
+          <w:rtl w:val="0"/>
+        </w:rPr>
+      </w:r>
+    </w:p>
+    <w:p>
+      <w:pPr>
+        <w:rPr/>
+      </w:pPr>
+      <w:r>
+        <w:rPr>
+          <w:rtl w:val="0"/>
+        </w:rPr>
+        <w:t xml:space="preserve">FUTURE IDEAS</w:t>
       </w:r>
     </w:p>
     <w:p>
@@ -1969,7 +2335,7 @@
         <w:rPr>
           <w:rtl w:val="0"/>
         </w:rPr>
-        <w:t xml:space="preserve">Minecart moving towards you</w:t>
+        <w:t xml:space="preserve">Implement score system</w:t>
       </w:r>
     </w:p>
     <w:p>
@@ -1987,7 +2353,7 @@
         <w:rPr>
           <w:rtl w:val="0"/>
         </w:rPr>
-        <w:t xml:space="preserve">Zombie moving towards you slowly</w:t>
+        <w:t xml:space="preserve">Coin system</w:t>
       </w:r>
     </w:p>
     <w:p>
@@ -2005,7 +2371,7 @@
         <w:rPr>
           <w:rtl w:val="0"/>
         </w:rPr>
-        <w:t xml:space="preserve">Creeper / TNT that blows up</w:t>
+        <w:t xml:space="preserve">Shop system (change skin, upgrade power ups…)</w:t>
       </w:r>
     </w:p>
     <w:p>
@@ -2023,7 +2389,22 @@
         <w:rPr>
           <w:rtl w:val="0"/>
         </w:rPr>
-        <w:t xml:space="preserve">Stationary</w:t>
+        <w:t xml:space="preserve">Power ups</w:t>
+      </w:r>
+    </w:p>
+    <w:p>
+      <w:pPr>
+        <w:numPr>
+          <w:ilvl w:val="0"/>
+          <w:numId w:val="8"/>
+        </w:numPr>
+        <w:ind w:left="720" w:hanging="360"/>
+      </w:pPr>
+      <w:r>
+        <w:rPr>
+          <w:rtl w:val="0"/>
+        </w:rPr>
+        <w:t xml:space="preserve">Do I want to implement objects the player can walk on top of like the trains in subway surfer? Depends on theme</w:t>
       </w:r>
     </w:p>
     <w:p>
@@ -2033,882 +2414,446 @@
           <w:numId w:val="8"/>
         </w:numPr>
         <w:ind w:left="1440" w:hanging="360"/>
-        <w:rPr>
-          <w:u w:val="none"/>
-        </w:rPr>
-      </w:pPr>
-      <w:r>
-        <w:rPr>
-          <w:rtl w:val="0"/>
-        </w:rPr>
-        <w:t xml:space="preserve">Fence</w:t>
+      </w:pPr>
+      <w:r>
+        <w:rPr>
+          <w:rtl w:val="0"/>
+        </w:rPr>
+        <w:t xml:space="preserve">Minecraft theme, could have cave areas where you go under or sumn…</w:t>
+      </w:r>
+    </w:p>
+    <w:p>
+      <w:pPr>
+        <w:rPr/>
+      </w:pPr>
+      <w:r>
+        <w:rPr>
+          <w:rtl w:val="0"/>
+        </w:rPr>
+      </w:r>
+    </w:p>
+    <w:p>
+      <w:pPr>
+        <w:rPr/>
+      </w:pPr>
+      <w:r>
+        <w:rPr>
+          <w:rtl w:val="0"/>
+        </w:rPr>
+      </w:r>
+    </w:p>
+    <w:p>
+      <w:pPr>
+        <w:rPr/>
+      </w:pPr>
+      <w:r>
+        <w:rPr>
+          <w:rtl w:val="0"/>
+        </w:rPr>
+      </w:r>
+    </w:p>
+    <w:p>
+      <w:pPr>
+        <w:rPr/>
+      </w:pPr>
+      <w:r>
+        <w:rPr>
+          <w:rtl w:val="0"/>
+        </w:rPr>
+      </w:r>
+    </w:p>
+    <w:p>
+      <w:pPr>
+        <w:rPr/>
+      </w:pPr>
+      <w:r>
+        <w:rPr>
+          <w:rtl w:val="0"/>
+        </w:rPr>
+      </w:r>
+    </w:p>
+    <w:p>
+      <w:pPr>
+        <w:rPr/>
+      </w:pPr>
+      <w:r>
+        <w:rPr>
+          <w:rtl w:val="0"/>
+        </w:rPr>
+      </w:r>
+    </w:p>
+    <w:p>
+      <w:pPr>
+        <w:rPr/>
+      </w:pPr>
+      <w:r>
+        <w:rPr>
+          <w:rtl w:val="0"/>
+        </w:rPr>
+      </w:r>
+    </w:p>
+    <w:p>
+      <w:pPr>
+        <w:rPr/>
+      </w:pPr>
+      <w:r>
+        <w:rPr>
+          <w:rtl w:val="0"/>
+        </w:rPr>
+      </w:r>
+    </w:p>
+    <w:p>
+      <w:pPr>
+        <w:rPr/>
+      </w:pPr>
+      <w:r>
+        <w:rPr>
+          <w:rtl w:val="0"/>
+        </w:rPr>
+      </w:r>
+    </w:p>
+    <w:p>
+      <w:pPr>
+        <w:rPr/>
+      </w:pPr>
+      <w:r>
+        <w:rPr>
+          <w:rtl w:val="0"/>
+        </w:rPr>
+      </w:r>
+    </w:p>
+    <w:p>
+      <w:pPr>
+        <w:rPr/>
+      </w:pPr>
+      <w:r>
+        <w:rPr>
+          <w:rtl w:val="0"/>
+        </w:rPr>
+      </w:r>
+    </w:p>
+    <w:p>
+      <w:pPr>
+        <w:rPr/>
+      </w:pPr>
+      <w:r>
+        <w:rPr>
+          <w:rtl w:val="0"/>
+        </w:rPr>
+      </w:r>
+    </w:p>
+    <w:p>
+      <w:pPr>
+        <w:rPr/>
+      </w:pPr>
+      <w:r>
+        <w:rPr>
+          <w:rtl w:val="0"/>
+        </w:rPr>
+        <w:t xml:space="preserve">MISC</w:t>
+      </w:r>
+    </w:p>
+    <w:p>
+      <w:pPr>
+        <w:numPr>
+          <w:ilvl w:val="0"/>
+          <w:numId w:val="6"/>
+        </w:numPr>
+        <w:ind w:left="720" w:hanging="360"/>
+      </w:pPr>
+      <w:r>
+        <w:rPr>
+          <w:rtl w:val="0"/>
+        </w:rPr>
+        <w:t xml:space="preserve">Decide on theme so I can start designing tiles and obstacles</w:t>
       </w:r>
     </w:p>
     <w:p>
       <w:pPr>
         <w:numPr>
           <w:ilvl w:val="1"/>
-          <w:numId w:val="8"/>
+          <w:numId w:val="6"/>
         </w:numPr>
         <w:ind w:left="1440" w:hanging="360"/>
-        <w:rPr>
-          <w:u w:val="none"/>
-        </w:rPr>
-      </w:pPr>
-      <w:r>
-        <w:rPr>
-          <w:rtl w:val="0"/>
-        </w:rPr>
-        <w:t xml:space="preserve">Sheep, Cow, Chicken</w:t>
+      </w:pPr>
+      <w:r>
+        <w:rPr>
+          <w:rtl w:val="0"/>
+        </w:rPr>
+        <w:t xml:space="preserve">UNDERWATER</w:t>
+      </w:r>
+    </w:p>
+    <w:p>
+      <w:pPr>
+        <w:numPr>
+          <w:ilvl w:val="2"/>
+          <w:numId w:val="6"/>
+        </w:numPr>
+        <w:ind w:left="2160" w:hanging="360"/>
+      </w:pPr>
+      <w:r>
+        <w:rPr>
+          <w:rtl w:val="0"/>
+        </w:rPr>
+        <w:t xml:space="preserve">Player is a fish, avoiding sharks</w:t>
+      </w:r>
+    </w:p>
+    <w:p>
+      <w:pPr>
+        <w:numPr>
+          <w:ilvl w:val="2"/>
+          <w:numId w:val="6"/>
+        </w:numPr>
+        <w:ind w:left="2160" w:hanging="360"/>
+      </w:pPr>
+      <w:r>
+        <w:rPr>
+          <w:rtl w:val="0"/>
+        </w:rPr>
+        <w:t xml:space="preserve">Swim up and down so it’s like columns as well as rows</w:t>
+      </w:r>
+    </w:p>
+    <w:p>
+      <w:pPr>
+        <w:numPr>
+          <w:ilvl w:val="2"/>
+          <w:numId w:val="6"/>
+        </w:numPr>
+        <w:ind w:left="2160" w:hanging="360"/>
+      </w:pPr>
+      <w:r>
+        <w:rPr>
+          <w:rtl w:val="0"/>
+        </w:rPr>
+        <w:t xml:space="preserve">Could be like scuba divers and stuff too</w:t>
       </w:r>
     </w:p>
     <w:p>
       <w:pPr>
         <w:numPr>
           <w:ilvl w:val="1"/>
-          <w:numId w:val="8"/>
+          <w:numId w:val="6"/>
         </w:numPr>
         <w:ind w:left="1440" w:hanging="360"/>
-        <w:rPr>
-          <w:u w:val="none"/>
-        </w:rPr>
-      </w:pPr>
-      <w:r>
-        <w:rPr>
-          <w:rtl w:val="0"/>
-        </w:rPr>
-        <w:t xml:space="preserve">TNT pile</w:t>
+      </w:pPr>
+      <w:r>
+        <w:rPr>
+          <w:rtl w:val="0"/>
+        </w:rPr>
+        <w:t xml:space="preserve">MILITANT</w:t>
+      </w:r>
+    </w:p>
+    <w:p>
+      <w:pPr>
+        <w:numPr>
+          <w:ilvl w:val="2"/>
+          <w:numId w:val="6"/>
+        </w:numPr>
+        <w:ind w:left="2160" w:hanging="360"/>
+      </w:pPr>
+      <w:r>
+        <w:rPr>
+          <w:rtl w:val="0"/>
+        </w:rPr>
       </w:r>
     </w:p>
     <w:p>
       <w:pPr>
         <w:numPr>
           <w:ilvl w:val="1"/>
-          <w:numId w:val="8"/>
+          <w:numId w:val="6"/>
         </w:numPr>
         <w:ind w:left="1440" w:hanging="360"/>
-        <w:rPr>
-          <w:u w:val="none"/>
-        </w:rPr>
-      </w:pPr>
-      <w:r>
-        <w:rPr>
-          <w:rtl w:val="0"/>
-        </w:rPr>
-        <w:t xml:space="preserve">Trapdoor</w:t>
+      </w:pPr>
+      <w:r>
+        <w:rPr>
+          <w:rtl w:val="0"/>
+        </w:rPr>
+        <w:t xml:space="preserve">ARCTIC</w:t>
+      </w:r>
+    </w:p>
+    <w:p>
+      <w:pPr>
+        <w:numPr>
+          <w:ilvl w:val="2"/>
+          <w:numId w:val="6"/>
+        </w:numPr>
+        <w:ind w:left="2160" w:hanging="360"/>
+      </w:pPr>
+      <w:r>
+        <w:rPr>
+          <w:rtl w:val="0"/>
+        </w:rPr>
+        <w:t xml:space="preserve">Player is a penguin</w:t>
+      </w:r>
+    </w:p>
+    <w:p>
+      <w:pPr>
+        <w:numPr>
+          <w:ilvl w:val="2"/>
+          <w:numId w:val="6"/>
+        </w:numPr>
+        <w:ind w:left="2160" w:hanging="360"/>
+      </w:pPr>
+      <w:r>
+        <w:rPr>
+          <w:rtl w:val="0"/>
+        </w:rPr>
+        <w:t xml:space="preserve">Ice patches where you slide and its harder to control</w:t>
       </w:r>
     </w:p>
     <w:p>
       <w:pPr>
         <w:numPr>
           <w:ilvl w:val="1"/>
-          <w:numId w:val="8"/>
+          <w:numId w:val="6"/>
         </w:numPr>
         <w:ind w:left="1440" w:hanging="360"/>
         <w:rPr>
-          <w:u w:val="none"/>
-        </w:rPr>
-      </w:pPr>
-      <w:r>
-        <w:rPr>
-          <w:rtl w:val="0"/>
-        </w:rPr>
-        <w:t xml:space="preserve">Stalactites?</w:t>
+          <w:strike w:val="1"/>
+        </w:rPr>
+      </w:pPr>
+      <w:r>
+        <w:rPr>
+          <w:strike w:val="1"/>
+          <w:rtl w:val="0"/>
+        </w:rPr>
+        <w:t xml:space="preserve">Subway surfers but you are the train</w:t>
+      </w:r>
+    </w:p>
+    <w:p>
+      <w:pPr>
+        <w:numPr>
+          <w:ilvl w:val="2"/>
+          <w:numId w:val="6"/>
+        </w:numPr>
+        <w:ind w:left="2160" w:hanging="360"/>
+        <w:rPr>
+          <w:strike w:val="1"/>
+        </w:rPr>
+      </w:pPr>
+      <w:r>
+        <w:rPr>
+          <w:strike w:val="1"/>
+          <w:rtl w:val="0"/>
+        </w:rPr>
+        <w:t xml:space="preserve">Trying to hit the players running your way</w:t>
+      </w:r>
+    </w:p>
+    <w:p>
+      <w:pPr>
+        <w:numPr>
+          <w:ilvl w:val="1"/>
+          <w:numId w:val="6"/>
+        </w:numPr>
+        <w:ind w:left="1440" w:hanging="360"/>
+      </w:pPr>
+      <w:r>
+        <w:rPr>
+          <w:rtl w:val="0"/>
+        </w:rPr>
+        <w:t xml:space="preserve">TOP 3</w:t>
+      </w:r>
+    </w:p>
+    <w:p>
+      <w:pPr>
+        <w:numPr>
+          <w:ilvl w:val="2"/>
+          <w:numId w:val="6"/>
+        </w:numPr>
+        <w:ind w:left="2160" w:hanging="360"/>
+      </w:pPr>
+      <w:r>
+        <w:rPr>
+          <w:rtl w:val="0"/>
+        </w:rPr>
+        <w:t xml:space="preserve">Minecraft</w:t>
+      </w:r>
+    </w:p>
+    <w:p>
+      <w:pPr>
+        <w:numPr>
+          <w:ilvl w:val="3"/>
+          <w:numId w:val="6"/>
+        </w:numPr>
+        <w:ind w:left="2880" w:hanging="360"/>
+      </w:pPr>
+      <w:r>
+        <w:rPr>
+          <w:rtl w:val="0"/>
+        </w:rPr>
+        <w:t xml:space="preserve">Will be easiest to animate and it’s simple if i need to make anything myself</w:t>
+      </w:r>
+    </w:p>
+    <w:p>
+      <w:pPr>
+        <w:numPr>
+          <w:ilvl w:val="2"/>
+          <w:numId w:val="6"/>
+        </w:numPr>
+        <w:ind w:left="2160" w:hanging="360"/>
+        <w:rPr>
+          <w:strike w:val="1"/>
+        </w:rPr>
+      </w:pPr>
+      <w:r>
+        <w:rPr>
+          <w:strike w:val="1"/>
+          <w:rtl w:val="0"/>
+        </w:rPr>
+        <w:t xml:space="preserve">Spongebob</w:t>
+      </w:r>
+    </w:p>
+    <w:p>
+      <w:pPr>
+        <w:numPr>
+          <w:ilvl w:val="2"/>
+          <w:numId w:val="6"/>
+        </w:numPr>
+        <w:ind w:left="2160" w:hanging="360"/>
+      </w:pPr>
+      <w:r>
+        <w:rPr>
+          <w:rtl w:val="0"/>
+        </w:rPr>
+        <w:t xml:space="preserve">Lego</w:t>
       </w:r>
     </w:p>
     <w:p>
       <w:pPr>
         <w:numPr>
           <w:ilvl w:val="0"/>
-          <w:numId w:val="8"/>
+          <w:numId w:val="6"/>
         </w:numPr>
         <w:ind w:left="720" w:hanging="360"/>
-        <w:rPr>
-          <w:u w:val="none"/>
-        </w:rPr>
-      </w:pPr>
-      <w:r>
-        <w:rPr>
-          <w:rtl w:val="0"/>
-        </w:rPr>
-        <w:t xml:space="preserve">Duck</w:t>
+      </w:pPr>
+      <w:r>
+        <w:rPr>
+          <w:rtl w:val="0"/>
+        </w:rPr>
+        <w:t xml:space="preserve">Get assets somewhat sorted out</w:t>
       </w:r>
     </w:p>
     <w:p>
       <w:pPr>
         <w:numPr>
           <w:ilvl w:val="1"/>
-          <w:numId w:val="8"/>
+          <w:numId w:val="6"/>
         </w:numPr>
         <w:ind w:left="1440" w:hanging="360"/>
-        <w:rPr>
-          <w:u w:val="none"/>
-        </w:rPr>
-      </w:pPr>
-      <w:r>
-        <w:rPr>
-          <w:rtl w:val="0"/>
-        </w:rPr>
-        <w:t xml:space="preserve">Tree??</w:t>
-      </w:r>
-    </w:p>
-    <w:p>
-      <w:pPr>
-        <w:numPr>
-          <w:ilvl w:val="1"/>
-          <w:numId w:val="8"/>
-        </w:numPr>
-        <w:ind w:left="1440" w:hanging="360"/>
-        <w:rPr>
-          <w:u w:val="none"/>
-        </w:rPr>
-      </w:pPr>
-      <w:r>
-        <w:rPr>
-          <w:rtl w:val="0"/>
-        </w:rPr>
-        <w:t xml:space="preserve">piston</w:t>
-      </w:r>
-    </w:p>
-    <w:p>
-      <w:pPr>
-        <w:numPr>
-          <w:ilvl w:val="0"/>
-          <w:numId w:val="8"/>
-        </w:numPr>
-        <w:ind w:left="720" w:hanging="360"/>
-        <w:rPr>
-          <w:u w:val="none"/>
-        </w:rPr>
-      </w:pPr>
-      <w:r>
-        <w:rPr>
-          <w:rtl w:val="0"/>
-        </w:rPr>
-        <w:t xml:space="preserve">Multiple stationary ones of different sizes and lengths</w:t>
-      </w:r>
-    </w:p>
-    <w:p>
-      <w:pPr>
-        <w:numPr>
-          <w:ilvl w:val="0"/>
-          <w:numId w:val="8"/>
-        </w:numPr>
-        <w:ind w:left="720" w:hanging="360"/>
-        <w:rPr>
-          <w:u w:val="none"/>
-        </w:rPr>
-      </w:pPr>
-      <w:r>
-        <w:rPr>
-          <w:rtl w:val="0"/>
-        </w:rPr>
-        <w:t xml:space="preserve">Objects to duck</w:t>
-      </w:r>
-    </w:p>
-    <w:p>
-      <w:pPr>
-        <w:ind w:left="0" w:firstLine="0"/>
-        <w:rPr/>
-      </w:pPr>
-      <w:r>
-        <w:rPr>
-          <w:rtl w:val="0"/>
-        </w:rPr>
-      </w:r>
-    </w:p>
-    <w:p>
-      <w:pPr>
-        <w:ind w:left="0" w:firstLine="0"/>
-        <w:rPr/>
-      </w:pPr>
-      <w:r>
-        <w:rPr>
-          <w:rtl w:val="0"/>
-        </w:rPr>
-        <w:t xml:space="preserve">What type of tiles? Different tile types? W different effects?</w:t>
-      </w:r>
-    </w:p>
-    <w:p>
-      <w:pPr>
-        <w:ind w:left="0" w:firstLine="0"/>
-        <w:rPr/>
-      </w:pPr>
-      <w:r>
-        <w:rPr>
-          <w:rtl w:val="0"/>
-        </w:rPr>
-      </w:r>
-    </w:p>
-    <w:p>
-      <w:pPr>
-        <w:ind w:left="0" w:firstLine="0"/>
-        <w:rPr/>
-      </w:pPr>
-      <w:r>
-        <w:rPr>
-          <w:rtl w:val="0"/>
-        </w:rPr>
-        <w:t xml:space="preserve">Change skybox and make it look clean on the sides and edges so they’re not visible</w:t>
-      </w:r>
-    </w:p>
-    <w:p>
-      <w:pPr>
-        <w:ind w:left="0" w:firstLine="0"/>
-        <w:rPr/>
-      </w:pPr>
-      <w:r>
-        <w:rPr>
-          <w:rtl w:val="0"/>
-        </w:rPr>
-      </w:r>
-    </w:p>
-    <w:p>
-      <w:pPr>
-        <w:ind w:left="0" w:firstLine="0"/>
-        <w:rPr/>
-      </w:pPr>
-      <w:r>
-        <w:rPr>
-          <w:rtl w:val="0"/>
-        </w:rPr>
-      </w:r>
-    </w:p>
-    <w:p>
-      <w:pPr>
-        <w:rPr/>
-      </w:pPr>
-      <w:r>
-        <w:rPr>
-          <w:rtl w:val="0"/>
-        </w:rPr>
-      </w:r>
-    </w:p>
-    <w:p>
-      <w:pPr>
-        <w:rPr/>
-      </w:pPr>
-      <w:r>
-        <w:rPr>
-          <w:rtl w:val="0"/>
-        </w:rPr>
-      </w:r>
-    </w:p>
-    <w:p>
-      <w:pPr>
-        <w:rPr/>
-      </w:pPr>
-      <w:r>
-        <w:rPr>
-          <w:rtl w:val="0"/>
-        </w:rPr>
-        <w:t xml:space="preserve">FUTURE IDEAS</w:t>
-      </w:r>
-    </w:p>
-    <w:p>
-      <w:pPr>
-        <w:numPr>
-          <w:ilvl w:val="0"/>
-          <w:numId w:val="9"/>
-        </w:numPr>
-        <w:ind w:left="720" w:hanging="360"/>
-        <w:rPr>
-          <w:u w:val="none"/>
-        </w:rPr>
-      </w:pPr>
-      <w:r>
-        <w:rPr>
-          <w:rtl w:val="0"/>
-        </w:rPr>
-        <w:t xml:space="preserve">Implement score system</w:t>
-      </w:r>
-    </w:p>
-    <w:p>
-      <w:pPr>
-        <w:numPr>
-          <w:ilvl w:val="0"/>
-          <w:numId w:val="9"/>
-        </w:numPr>
-        <w:ind w:left="720" w:hanging="360"/>
-        <w:rPr>
-          <w:u w:val="none"/>
-        </w:rPr>
-      </w:pPr>
-      <w:r>
-        <w:rPr>
-          <w:rtl w:val="0"/>
-        </w:rPr>
-        <w:t xml:space="preserve">Coin system</w:t>
-      </w:r>
-    </w:p>
-    <w:p>
-      <w:pPr>
-        <w:numPr>
-          <w:ilvl w:val="0"/>
-          <w:numId w:val="9"/>
-        </w:numPr>
-        <w:ind w:left="720" w:hanging="360"/>
-        <w:rPr>
-          <w:u w:val="none"/>
-        </w:rPr>
-      </w:pPr>
-      <w:r>
-        <w:rPr>
-          <w:rtl w:val="0"/>
-        </w:rPr>
-        <w:t xml:space="preserve">Shop system (change skin, upgrade power ups…)</w:t>
-      </w:r>
-    </w:p>
-    <w:p>
-      <w:pPr>
-        <w:numPr>
-          <w:ilvl w:val="0"/>
-          <w:numId w:val="9"/>
-        </w:numPr>
-        <w:ind w:left="720" w:hanging="360"/>
-        <w:rPr>
-          <w:u w:val="none"/>
-        </w:rPr>
-      </w:pPr>
-      <w:r>
-        <w:rPr>
-          <w:rtl w:val="0"/>
-        </w:rPr>
-        <w:t xml:space="preserve">Power ups</w:t>
-      </w:r>
-    </w:p>
-    <w:p>
-      <w:pPr>
-        <w:numPr>
-          <w:ilvl w:val="0"/>
-          <w:numId w:val="9"/>
-        </w:numPr>
-        <w:ind w:left="720" w:hanging="360"/>
-      </w:pPr>
-      <w:r>
-        <w:rPr>
-          <w:rtl w:val="0"/>
-        </w:rPr>
-        <w:t xml:space="preserve">Do I want to implement objects the player can walk on top of like the trains in subway surfer? Depends on theme</w:t>
-      </w:r>
-    </w:p>
-    <w:p>
-      <w:pPr>
-        <w:numPr>
-          <w:ilvl w:val="1"/>
-          <w:numId w:val="9"/>
-        </w:numPr>
-        <w:ind w:left="1440" w:hanging="360"/>
-      </w:pPr>
-      <w:r>
-        <w:rPr>
-          <w:rtl w:val="0"/>
-        </w:rPr>
-        <w:t xml:space="preserve">Minecraft theme, could have cave areas where you go under or sumn…</w:t>
-      </w:r>
-    </w:p>
-    <w:p>
-      <w:pPr>
-        <w:rPr/>
-      </w:pPr>
-      <w:r>
-        <w:rPr>
-          <w:rtl w:val="0"/>
-        </w:rPr>
-      </w:r>
-    </w:p>
-    <w:p>
-      <w:pPr>
-        <w:rPr/>
-      </w:pPr>
-      <w:r>
-        <w:rPr>
-          <w:rtl w:val="0"/>
-        </w:rPr>
-      </w:r>
-    </w:p>
-    <w:p>
-      <w:pPr>
-        <w:rPr/>
-      </w:pPr>
-      <w:r>
-        <w:rPr>
-          <w:rtl w:val="0"/>
-        </w:rPr>
-      </w:r>
-    </w:p>
-    <w:p>
-      <w:pPr>
-        <w:rPr/>
-      </w:pPr>
-      <w:r>
-        <w:rPr>
-          <w:rtl w:val="0"/>
-        </w:rPr>
-      </w:r>
-    </w:p>
-    <w:p>
-      <w:pPr>
-        <w:rPr/>
-      </w:pPr>
-      <w:r>
-        <w:rPr>
-          <w:rtl w:val="0"/>
-        </w:rPr>
-      </w:r>
-    </w:p>
-    <w:p>
-      <w:pPr>
-        <w:rPr/>
-      </w:pPr>
-      <w:r>
-        <w:rPr>
-          <w:rtl w:val="0"/>
-        </w:rPr>
-      </w:r>
-    </w:p>
-    <w:p>
-      <w:pPr>
-        <w:rPr/>
-      </w:pPr>
-      <w:r>
-        <w:rPr>
-          <w:rtl w:val="0"/>
-        </w:rPr>
-      </w:r>
-    </w:p>
-    <w:p>
-      <w:pPr>
-        <w:rPr/>
-      </w:pPr>
-      <w:r>
-        <w:rPr>
-          <w:rtl w:val="0"/>
-        </w:rPr>
-      </w:r>
-    </w:p>
-    <w:p>
-      <w:pPr>
-        <w:rPr/>
-      </w:pPr>
-      <w:r>
-        <w:rPr>
-          <w:rtl w:val="0"/>
-        </w:rPr>
-      </w:r>
-    </w:p>
-    <w:p>
-      <w:pPr>
-        <w:rPr/>
-      </w:pPr>
-      <w:r>
-        <w:rPr>
-          <w:rtl w:val="0"/>
-        </w:rPr>
-      </w:r>
-    </w:p>
-    <w:p>
-      <w:pPr>
-        <w:rPr/>
-      </w:pPr>
-      <w:r>
-        <w:rPr>
-          <w:rtl w:val="0"/>
-        </w:rPr>
-      </w:r>
-    </w:p>
-    <w:p>
-      <w:pPr>
-        <w:rPr/>
-      </w:pPr>
-      <w:r>
-        <w:rPr>
-          <w:rtl w:val="0"/>
-        </w:rPr>
-      </w:r>
-    </w:p>
-    <w:p>
-      <w:pPr>
-        <w:rPr/>
-      </w:pPr>
-      <w:r>
-        <w:rPr>
-          <w:rtl w:val="0"/>
-        </w:rPr>
-      </w:r>
-    </w:p>
-    <w:p>
-      <w:pPr>
-        <w:rPr/>
-      </w:pPr>
-      <w:r>
-        <w:rPr>
-          <w:rtl w:val="0"/>
-        </w:rPr>
-      </w:r>
-    </w:p>
-    <w:p>
-      <w:pPr>
-        <w:rPr/>
-      </w:pPr>
-      <w:r>
-        <w:rPr>
-          <w:rtl w:val="0"/>
-        </w:rPr>
-      </w:r>
-    </w:p>
-    <w:p>
-      <w:pPr>
-        <w:rPr/>
-      </w:pPr>
-      <w:r>
-        <w:rPr>
-          <w:rtl w:val="0"/>
-        </w:rPr>
-      </w:r>
-    </w:p>
-    <w:p>
-      <w:pPr>
-        <w:rPr/>
-      </w:pPr>
-      <w:r>
-        <w:rPr>
-          <w:rtl w:val="0"/>
-        </w:rPr>
-      </w:r>
-    </w:p>
-    <w:p>
-      <w:pPr>
-        <w:rPr/>
-      </w:pPr>
-      <w:r>
-        <w:rPr>
-          <w:rtl w:val="0"/>
-        </w:rPr>
-      </w:r>
-    </w:p>
-    <w:p>
-      <w:pPr>
-        <w:rPr/>
-      </w:pPr>
-      <w:r>
-        <w:rPr>
-          <w:rtl w:val="0"/>
-        </w:rPr>
-      </w:r>
-    </w:p>
-    <w:p>
-      <w:pPr>
-        <w:rPr/>
-      </w:pPr>
-      <w:r>
-        <w:rPr>
-          <w:rtl w:val="0"/>
-        </w:rPr>
-        <w:t xml:space="preserve">MISC SHIT</w:t>
-      </w:r>
-    </w:p>
-    <w:p>
-      <w:pPr>
-        <w:numPr>
-          <w:ilvl w:val="0"/>
-          <w:numId w:val="7"/>
-        </w:numPr>
-        <w:ind w:left="720" w:hanging="360"/>
-      </w:pPr>
-      <w:r>
-        <w:rPr>
-          <w:rtl w:val="0"/>
-        </w:rPr>
-        <w:t xml:space="preserve">Decide on theme so I can start designing tiles and obstacles</w:t>
-      </w:r>
-    </w:p>
-    <w:p>
-      <w:pPr>
-        <w:numPr>
-          <w:ilvl w:val="1"/>
-          <w:numId w:val="7"/>
-        </w:numPr>
-        <w:ind w:left="1440" w:hanging="360"/>
-      </w:pPr>
-      <w:r>
-        <w:rPr>
-          <w:rtl w:val="0"/>
-        </w:rPr>
-        <w:t xml:space="preserve">UNDERWATER</w:t>
+      </w:pPr>
+      <w:r>
+        <w:rPr>
+          <w:rtl w:val="0"/>
+        </w:rPr>
+        <w:t xml:space="preserve">MC_ASSETS</w:t>
       </w:r>
     </w:p>
     <w:p>
       <w:pPr>
         <w:numPr>
           <w:ilvl w:val="2"/>
-          <w:numId w:val="7"/>
-        </w:numPr>
-        <w:ind w:left="2160" w:hanging="360"/>
-      </w:pPr>
-      <w:r>
-        <w:rPr>
-          <w:rtl w:val="0"/>
-        </w:rPr>
-        <w:t xml:space="preserve">Player is a fish, avoiding sharks</w:t>
-      </w:r>
-    </w:p>
-    <w:p>
-      <w:pPr>
-        <w:numPr>
-          <w:ilvl w:val="2"/>
-          <w:numId w:val="7"/>
-        </w:numPr>
-        <w:ind w:left="2160" w:hanging="360"/>
-      </w:pPr>
-      <w:r>
-        <w:rPr>
-          <w:rtl w:val="0"/>
-        </w:rPr>
-        <w:t xml:space="preserve">Swim up and down so it’s like columns as well as rows</w:t>
-      </w:r>
-    </w:p>
-    <w:p>
-      <w:pPr>
-        <w:numPr>
-          <w:ilvl w:val="2"/>
-          <w:numId w:val="7"/>
-        </w:numPr>
-        <w:ind w:left="2160" w:hanging="360"/>
-      </w:pPr>
-      <w:r>
-        <w:rPr>
-          <w:rtl w:val="0"/>
-        </w:rPr>
-        <w:t xml:space="preserve">Could be like scuba divers and stuff too</w:t>
-      </w:r>
-    </w:p>
-    <w:p>
-      <w:pPr>
-        <w:numPr>
-          <w:ilvl w:val="1"/>
-          <w:numId w:val="7"/>
-        </w:numPr>
-        <w:ind w:left="1440" w:hanging="360"/>
-      </w:pPr>
-      <w:r>
-        <w:rPr>
-          <w:rtl w:val="0"/>
-        </w:rPr>
-        <w:t xml:space="preserve">MILITANT</w:t>
-      </w:r>
-    </w:p>
-    <w:p>
-      <w:pPr>
-        <w:numPr>
-          <w:ilvl w:val="2"/>
-          <w:numId w:val="7"/>
-        </w:numPr>
-        <w:ind w:left="2160" w:hanging="360"/>
-      </w:pPr>
-      <w:r>
-        <w:rPr>
-          <w:rtl w:val="0"/>
-        </w:rPr>
-      </w:r>
-    </w:p>
-    <w:p>
-      <w:pPr>
-        <w:numPr>
-          <w:ilvl w:val="1"/>
-          <w:numId w:val="7"/>
-        </w:numPr>
-        <w:ind w:left="1440" w:hanging="360"/>
-      </w:pPr>
-      <w:r>
-        <w:rPr>
-          <w:rtl w:val="0"/>
-        </w:rPr>
-        <w:t xml:space="preserve">ARCTIC</w:t>
-      </w:r>
-    </w:p>
-    <w:p>
-      <w:pPr>
-        <w:numPr>
-          <w:ilvl w:val="2"/>
-          <w:numId w:val="7"/>
-        </w:numPr>
-        <w:ind w:left="2160" w:hanging="360"/>
-      </w:pPr>
-      <w:r>
-        <w:rPr>
-          <w:rtl w:val="0"/>
-        </w:rPr>
-        <w:t xml:space="preserve">Player is a penguin</w:t>
-      </w:r>
-    </w:p>
-    <w:p>
-      <w:pPr>
-        <w:numPr>
-          <w:ilvl w:val="2"/>
-          <w:numId w:val="7"/>
-        </w:numPr>
-        <w:ind w:left="2160" w:hanging="360"/>
-      </w:pPr>
-      <w:r>
-        <w:rPr>
-          <w:rtl w:val="0"/>
-        </w:rPr>
-        <w:t xml:space="preserve">Ice patches where you slide and its harder to control</w:t>
-      </w:r>
-    </w:p>
-    <w:p>
-      <w:pPr>
-        <w:numPr>
-          <w:ilvl w:val="1"/>
-          <w:numId w:val="7"/>
-        </w:numPr>
-        <w:ind w:left="1440" w:hanging="360"/>
-        <w:rPr>
-          <w:strike w:val="1"/>
-        </w:rPr>
-      </w:pPr>
-      <w:r>
-        <w:rPr>
-          <w:strike w:val="1"/>
-          <w:rtl w:val="0"/>
-        </w:rPr>
-        <w:t xml:space="preserve">Subway surfers but you are the train</w:t>
-      </w:r>
-    </w:p>
-    <w:p>
-      <w:pPr>
-        <w:numPr>
-          <w:ilvl w:val="2"/>
-          <w:numId w:val="7"/>
-        </w:numPr>
-        <w:ind w:left="2160" w:hanging="360"/>
-        <w:rPr>
-          <w:strike w:val="1"/>
-        </w:rPr>
-      </w:pPr>
-      <w:r>
-        <w:rPr>
-          <w:strike w:val="1"/>
-          <w:rtl w:val="0"/>
-        </w:rPr>
-        <w:t xml:space="preserve">Trying to hit the players running your way</w:t>
-      </w:r>
-    </w:p>
-    <w:p>
-      <w:pPr>
-        <w:numPr>
-          <w:ilvl w:val="1"/>
-          <w:numId w:val="7"/>
-        </w:numPr>
-        <w:ind w:left="1440" w:hanging="360"/>
-      </w:pPr>
-      <w:r>
-        <w:rPr>
-          <w:rtl w:val="0"/>
-        </w:rPr>
-        <w:t xml:space="preserve">TOP 3</w:t>
-      </w:r>
-    </w:p>
-    <w:p>
-      <w:pPr>
-        <w:numPr>
-          <w:ilvl w:val="2"/>
-          <w:numId w:val="7"/>
-        </w:numPr>
-        <w:ind w:left="2160" w:hanging="360"/>
-      </w:pPr>
-      <w:r>
-        <w:rPr>
-          <w:rtl w:val="0"/>
-        </w:rPr>
-        <w:t xml:space="preserve">Minecraft</w:t>
-      </w:r>
-    </w:p>
-    <w:p>
-      <w:pPr>
-        <w:numPr>
-          <w:ilvl w:val="3"/>
-          <w:numId w:val="7"/>
-        </w:numPr>
-        <w:ind w:left="2880" w:hanging="360"/>
-      </w:pPr>
-      <w:r>
-        <w:rPr>
-          <w:rtl w:val="0"/>
-        </w:rPr>
-        <w:t xml:space="preserve">Will be easiest to animate and it’s simple if i need to make anything myself</w:t>
-      </w:r>
-    </w:p>
-    <w:p>
-      <w:pPr>
-        <w:numPr>
-          <w:ilvl w:val="2"/>
-          <w:numId w:val="7"/>
-        </w:numPr>
-        <w:ind w:left="2160" w:hanging="360"/>
-        <w:rPr>
-          <w:strike w:val="1"/>
-        </w:rPr>
-      </w:pPr>
-      <w:r>
-        <w:rPr>
-          <w:strike w:val="1"/>
-          <w:rtl w:val="0"/>
-        </w:rPr>
-        <w:t xml:space="preserve">Spongebob</w:t>
-      </w:r>
-    </w:p>
-    <w:p>
-      <w:pPr>
-        <w:numPr>
-          <w:ilvl w:val="2"/>
-          <w:numId w:val="7"/>
-        </w:numPr>
-        <w:ind w:left="2160" w:hanging="360"/>
-      </w:pPr>
-      <w:r>
-        <w:rPr>
-          <w:rtl w:val="0"/>
-        </w:rPr>
-        <w:t xml:space="preserve">Lego</w:t>
-      </w:r>
-    </w:p>
-    <w:p>
-      <w:pPr>
-        <w:numPr>
-          <w:ilvl w:val="0"/>
-          <w:numId w:val="7"/>
-        </w:numPr>
-        <w:ind w:left="720" w:hanging="360"/>
-      </w:pPr>
-      <w:r>
-        <w:rPr>
-          <w:rtl w:val="0"/>
-        </w:rPr>
-        <w:t xml:space="preserve">Get assets somewhat sorted out</w:t>
-      </w:r>
-    </w:p>
-    <w:p>
-      <w:pPr>
-        <w:numPr>
-          <w:ilvl w:val="1"/>
-          <w:numId w:val="7"/>
-        </w:numPr>
-        <w:ind w:left="1440" w:hanging="360"/>
-      </w:pPr>
-      <w:r>
-        <w:rPr>
-          <w:rtl w:val="0"/>
-        </w:rPr>
-        <w:t xml:space="preserve">MC_ASSETS</w:t>
-      </w:r>
-    </w:p>
-    <w:p>
-      <w:pPr>
-        <w:numPr>
-          <w:ilvl w:val="2"/>
-          <w:numId w:val="7"/>
+          <w:numId w:val="6"/>
         </w:numPr>
         <w:ind w:left="2160" w:hanging="360"/>
       </w:pPr>
@@ -2932,7 +2877,7 @@
       <w:pPr>
         <w:numPr>
           <w:ilvl w:val="2"/>
-          <w:numId w:val="7"/>
+          <w:numId w:val="6"/>
         </w:numPr>
         <w:ind w:left="2160" w:hanging="360"/>
       </w:pPr>
@@ -2956,7 +2901,7 @@
       <w:pPr>
         <w:numPr>
           <w:ilvl w:val="2"/>
-          <w:numId w:val="7"/>
+          <w:numId w:val="6"/>
         </w:numPr>
         <w:ind w:left="2160" w:hanging="360"/>
       </w:pPr>
@@ -2980,7 +2925,7 @@
       <w:pPr>
         <w:numPr>
           <w:ilvl w:val="2"/>
-          <w:numId w:val="7"/>
+          <w:numId w:val="6"/>
         </w:numPr>
         <w:ind w:left="2160" w:hanging="360"/>
       </w:pPr>
@@ -3004,7 +2949,7 @@
       <w:pPr>
         <w:numPr>
           <w:ilvl w:val="2"/>
-          <w:numId w:val="7"/>
+          <w:numId w:val="6"/>
         </w:numPr>
         <w:ind w:left="2160" w:hanging="360"/>
       </w:pPr>
@@ -3028,7 +2973,7 @@
       <w:pPr>
         <w:numPr>
           <w:ilvl w:val="2"/>
-          <w:numId w:val="7"/>
+          <w:numId w:val="6"/>
         </w:numPr>
         <w:ind w:left="2160" w:hanging="360"/>
       </w:pPr>
@@ -3052,7 +2997,7 @@
       <w:pPr>
         <w:numPr>
           <w:ilvl w:val="1"/>
-          <w:numId w:val="7"/>
+          <w:numId w:val="6"/>
         </w:numPr>
         <w:ind w:left="1440" w:hanging="360"/>
       </w:pPr>
@@ -3067,7 +3012,7 @@
       <w:pPr>
         <w:numPr>
           <w:ilvl w:val="2"/>
-          <w:numId w:val="7"/>
+          <w:numId w:val="6"/>
         </w:numPr>
         <w:ind w:left="2160" w:hanging="360"/>
       </w:pPr>
@@ -3091,7 +3036,7 @@
       <w:pPr>
         <w:numPr>
           <w:ilvl w:val="2"/>
-          <w:numId w:val="7"/>
+          <w:numId w:val="6"/>
         </w:numPr>
         <w:ind w:left="2160" w:hanging="360"/>
       </w:pPr>
@@ -3126,7 +3071,7 @@
     <w:lvl w:ilvl="0">
       <w:start w:val="1"/>
       <w:numFmt w:val="bullet"/>
-      <w:lvlText w:val="●"/>
+      <w:lvlText w:val="-"/>
       <w:lvlJc w:val="left"/>
       <w:pPr>
         <w:ind w:left="720" w:hanging="360"/>
@@ -3138,7 +3083,7 @@
     <w:lvl w:ilvl="1">
       <w:start w:val="1"/>
       <w:numFmt w:val="bullet"/>
-      <w:lvlText w:val="○"/>
+      <w:lvlText w:val="-"/>
       <w:lvlJc w:val="left"/>
       <w:pPr>
         <w:ind w:left="1440" w:hanging="360"/>
@@ -3150,7 +3095,7 @@
     <w:lvl w:ilvl="2">
       <w:start w:val="1"/>
       <w:numFmt w:val="bullet"/>
-      <w:lvlText w:val="■"/>
+      <w:lvlText w:val="-"/>
       <w:lvlJc w:val="left"/>
       <w:pPr>
         <w:ind w:left="2160" w:hanging="360"/>
@@ -3162,7 +3107,7 @@
     <w:lvl w:ilvl="3">
       <w:start w:val="1"/>
       <w:numFmt w:val="bullet"/>
-      <w:lvlText w:val="●"/>
+      <w:lvlText w:val="-"/>
       <w:lvlJc w:val="left"/>
       <w:pPr>
         <w:ind w:left="2880" w:hanging="360"/>
@@ -3174,7 +3119,7 @@
     <w:lvl w:ilvl="4">
       <w:start w:val="1"/>
       <w:numFmt w:val="bullet"/>
-      <w:lvlText w:val="○"/>
+      <w:lvlText w:val="-"/>
       <w:lvlJc w:val="left"/>
       <w:pPr>
         <w:ind w:left="3600" w:hanging="360"/>
@@ -3186,7 +3131,7 @@
     <w:lvl w:ilvl="5">
       <w:start w:val="1"/>
       <w:numFmt w:val="bullet"/>
-      <w:lvlText w:val="■"/>
+      <w:lvlText w:val="-"/>
       <w:lvlJc w:val="left"/>
       <w:pPr>
         <w:ind w:left="4320" w:hanging="360"/>
@@ -3198,7 +3143,7 @@
     <w:lvl w:ilvl="6">
       <w:start w:val="1"/>
       <w:numFmt w:val="bullet"/>
-      <w:lvlText w:val="●"/>
+      <w:lvlText w:val="-"/>
       <w:lvlJc w:val="left"/>
       <w:pPr>
         <w:ind w:left="5040" w:hanging="360"/>
@@ -3210,7 +3155,7 @@
     <w:lvl w:ilvl="7">
       <w:start w:val="1"/>
       <w:numFmt w:val="bullet"/>
-      <w:lvlText w:val="○"/>
+      <w:lvlText w:val="-"/>
       <w:lvlJc w:val="left"/>
       <w:pPr>
         <w:ind w:left="5760" w:hanging="360"/>
@@ -3222,7 +3167,7 @@
     <w:lvl w:ilvl="8">
       <w:start w:val="1"/>
       <w:numFmt w:val="bullet"/>
-      <w:lvlText w:val="■"/>
+      <w:lvlText w:val="-"/>
       <w:lvlJc w:val="left"/>
       <w:pPr>
         <w:ind w:left="6480" w:hanging="360"/>
@@ -3346,7 +3291,7 @@
     <w:lvl w:ilvl="0">
       <w:start w:val="1"/>
       <w:numFmt w:val="bullet"/>
-      <w:lvlText w:val="-"/>
+      <w:lvlText w:val="●"/>
       <w:lvlJc w:val="left"/>
       <w:pPr>
         <w:ind w:left="720" w:hanging="360"/>
@@ -3358,7 +3303,7 @@
     <w:lvl w:ilvl="1">
       <w:start w:val="1"/>
       <w:numFmt w:val="bullet"/>
-      <w:lvlText w:val="-"/>
+      <w:lvlText w:val="○"/>
       <w:lvlJc w:val="left"/>
       <w:pPr>
         <w:ind w:left="1440" w:hanging="360"/>
@@ -3370,7 +3315,7 @@
     <w:lvl w:ilvl="2">
       <w:start w:val="1"/>
       <w:numFmt w:val="bullet"/>
-      <w:lvlText w:val="-"/>
+      <w:lvlText w:val="■"/>
       <w:lvlJc w:val="left"/>
       <w:pPr>
         <w:ind w:left="2160" w:hanging="360"/>
@@ -3382,7 +3327,7 @@
     <w:lvl w:ilvl="3">
       <w:start w:val="1"/>
       <w:numFmt w:val="bullet"/>
-      <w:lvlText w:val="-"/>
+      <w:lvlText w:val="●"/>
       <w:lvlJc w:val="left"/>
       <w:pPr>
         <w:ind w:left="2880" w:hanging="360"/>
@@ -3394,7 +3339,7 @@
     <w:lvl w:ilvl="4">
       <w:start w:val="1"/>
       <w:numFmt w:val="bullet"/>
-      <w:lvlText w:val="-"/>
+      <w:lvlText w:val="○"/>
       <w:lvlJc w:val="left"/>
       <w:pPr>
         <w:ind w:left="3600" w:hanging="360"/>
@@ -3406,7 +3351,7 @@
     <w:lvl w:ilvl="5">
       <w:start w:val="1"/>
       <w:numFmt w:val="bullet"/>
-      <w:lvlText w:val="-"/>
+      <w:lvlText w:val="■"/>
       <w:lvlJc w:val="left"/>
       <w:pPr>
         <w:ind w:left="4320" w:hanging="360"/>
@@ -3418,7 +3363,7 @@
     <w:lvl w:ilvl="6">
       <w:start w:val="1"/>
       <w:numFmt w:val="bullet"/>
-      <w:lvlText w:val="-"/>
+      <w:lvlText w:val="●"/>
       <w:lvlJc w:val="left"/>
       <w:pPr>
         <w:ind w:left="5040" w:hanging="360"/>
@@ -3430,7 +3375,7 @@
     <w:lvl w:ilvl="7">
       <w:start w:val="1"/>
       <w:numFmt w:val="bullet"/>
-      <w:lvlText w:val="-"/>
+      <w:lvlText w:val="○"/>
       <w:lvlJc w:val="left"/>
       <w:pPr>
         <w:ind w:left="5760" w:hanging="360"/>
@@ -3442,7 +3387,7 @@
     <w:lvl w:ilvl="8">
       <w:start w:val="1"/>
       <w:numFmt w:val="bullet"/>
-      <w:lvlText w:val="-"/>
+      <w:lvlText w:val="■"/>
       <w:lvlJc w:val="left"/>
       <w:pPr>
         <w:ind w:left="6480" w:hanging="360"/>
@@ -3566,7 +3511,7 @@
     <w:lvl w:ilvl="0">
       <w:start w:val="1"/>
       <w:numFmt w:val="bullet"/>
-      <w:lvlText w:val="●"/>
+      <w:lvlText w:val="-"/>
       <w:lvlJc w:val="left"/>
       <w:pPr>
         <w:ind w:left="720" w:hanging="360"/>
@@ -3578,7 +3523,7 @@
     <w:lvl w:ilvl="1">
       <w:start w:val="1"/>
       <w:numFmt w:val="bullet"/>
-      <w:lvlText w:val="○"/>
+      <w:lvlText w:val="-"/>
       <w:lvlJc w:val="left"/>
       <w:pPr>
         <w:ind w:left="1440" w:hanging="360"/>
@@ -3590,7 +3535,7 @@
     <w:lvl w:ilvl="2">
       <w:start w:val="1"/>
       <w:numFmt w:val="bullet"/>
-      <w:lvlText w:val="■"/>
+      <w:lvlText w:val="-"/>
       <w:lvlJc w:val="left"/>
       <w:pPr>
         <w:ind w:left="2160" w:hanging="360"/>
@@ -3602,7 +3547,7 @@
     <w:lvl w:ilvl="3">
       <w:start w:val="1"/>
       <w:numFmt w:val="bullet"/>
-      <w:lvlText w:val="●"/>
+      <w:lvlText w:val="-"/>
       <w:lvlJc w:val="left"/>
       <w:pPr>
         <w:ind w:left="2880" w:hanging="360"/>
@@ -3614,7 +3559,7 @@
     <w:lvl w:ilvl="4">
       <w:start w:val="1"/>
       <w:numFmt w:val="bullet"/>
-      <w:lvlText w:val="○"/>
+      <w:lvlText w:val="-"/>
       <w:lvlJc w:val="left"/>
       <w:pPr>
         <w:ind w:left="3600" w:hanging="360"/>
@@ -3626,7 +3571,7 @@
     <w:lvl w:ilvl="5">
       <w:start w:val="1"/>
       <w:numFmt w:val="bullet"/>
-      <w:lvlText w:val="■"/>
+      <w:lvlText w:val="-"/>
       <w:lvlJc w:val="left"/>
       <w:pPr>
         <w:ind w:left="4320" w:hanging="360"/>
@@ -3638,7 +3583,7 @@
     <w:lvl w:ilvl="6">
       <w:start w:val="1"/>
       <w:numFmt w:val="bullet"/>
-      <w:lvlText w:val="●"/>
+      <w:lvlText w:val="-"/>
       <w:lvlJc w:val="left"/>
       <w:pPr>
         <w:ind w:left="5040" w:hanging="360"/>
@@ -3650,7 +3595,7 @@
     <w:lvl w:ilvl="7">
       <w:start w:val="1"/>
       <w:numFmt w:val="bullet"/>
-      <w:lvlText w:val="○"/>
+      <w:lvlText w:val="-"/>
       <w:lvlJc w:val="left"/>
       <w:pPr>
         <w:ind w:left="5760" w:hanging="360"/>
@@ -3662,7 +3607,7 @@
     <w:lvl w:ilvl="8">
       <w:start w:val="1"/>
       <w:numFmt w:val="bullet"/>
-      <w:lvlText w:val="■"/>
+      <w:lvlText w:val="-"/>
       <w:lvlJc w:val="left"/>
       <w:pPr>
         <w:ind w:left="6480" w:hanging="360"/>
@@ -3676,7 +3621,7 @@
     <w:lvl w:ilvl="0">
       <w:start w:val="1"/>
       <w:numFmt w:val="bullet"/>
-      <w:lvlText w:val="●"/>
+      <w:lvlText w:val="-"/>
       <w:lvlJc w:val="left"/>
       <w:pPr>
         <w:ind w:left="720" w:hanging="360"/>
@@ -3688,7 +3633,7 @@
     <w:lvl w:ilvl="1">
       <w:start w:val="1"/>
       <w:numFmt w:val="bullet"/>
-      <w:lvlText w:val="○"/>
+      <w:lvlText w:val="-"/>
       <w:lvlJc w:val="left"/>
       <w:pPr>
         <w:ind w:left="1440" w:hanging="360"/>
@@ -3700,7 +3645,7 @@
     <w:lvl w:ilvl="2">
       <w:start w:val="1"/>
       <w:numFmt w:val="bullet"/>
-      <w:lvlText w:val="■"/>
+      <w:lvlText w:val="-"/>
       <w:lvlJc w:val="left"/>
       <w:pPr>
         <w:ind w:left="2160" w:hanging="360"/>
@@ -3712,7 +3657,7 @@
     <w:lvl w:ilvl="3">
       <w:start w:val="1"/>
       <w:numFmt w:val="bullet"/>
-      <w:lvlText w:val="●"/>
+      <w:lvlText w:val="-"/>
       <w:lvlJc w:val="left"/>
       <w:pPr>
         <w:ind w:left="2880" w:hanging="360"/>
@@ -3724,7 +3669,7 @@
     <w:lvl w:ilvl="4">
       <w:start w:val="1"/>
       <w:numFmt w:val="bullet"/>
-      <w:lvlText w:val="○"/>
+      <w:lvlText w:val="-"/>
       <w:lvlJc w:val="left"/>
       <w:pPr>
         <w:ind w:left="3600" w:hanging="360"/>
@@ -3736,7 +3681,7 @@
     <w:lvl w:ilvl="5">
       <w:start w:val="1"/>
       <w:numFmt w:val="bullet"/>
-      <w:lvlText w:val="■"/>
+      <w:lvlText w:val="-"/>
       <w:lvlJc w:val="left"/>
       <w:pPr>
         <w:ind w:left="4320" w:hanging="360"/>
@@ -3748,7 +3693,7 @@
     <w:lvl w:ilvl="6">
       <w:start w:val="1"/>
       <w:numFmt w:val="bullet"/>
-      <w:lvlText w:val="●"/>
+      <w:lvlText w:val="-"/>
       <w:lvlJc w:val="left"/>
       <w:pPr>
         <w:ind w:left="5040" w:hanging="360"/>
@@ -3760,7 +3705,7 @@
     <w:lvl w:ilvl="7">
       <w:start w:val="1"/>
       <w:numFmt w:val="bullet"/>
-      <w:lvlText w:val="○"/>
+      <w:lvlText w:val="-"/>
       <w:lvlJc w:val="left"/>
       <w:pPr>
         <w:ind w:left="5760" w:hanging="360"/>
@@ -3772,7 +3717,7 @@
     <w:lvl w:ilvl="8">
       <w:start w:val="1"/>
       <w:numFmt w:val="bullet"/>
-      <w:lvlText w:val="■"/>
+      <w:lvlText w:val="-"/>
       <w:lvlJc w:val="left"/>
       <w:pPr>
         <w:ind w:left="6480" w:hanging="360"/>
@@ -4006,7 +3951,7 @@
     <w:lvl w:ilvl="0">
       <w:start w:val="1"/>
       <w:numFmt w:val="bullet"/>
-      <w:lvlText w:val="-"/>
+      <w:lvlText w:val="●"/>
       <w:lvlJc w:val="left"/>
       <w:pPr>
         <w:ind w:left="720" w:hanging="360"/>
@@ -4018,7 +3963,7 @@
     <w:lvl w:ilvl="1">
       <w:start w:val="1"/>
       <w:numFmt w:val="bullet"/>
-      <w:lvlText w:val="-"/>
+      <w:lvlText w:val="○"/>
       <w:lvlJc w:val="left"/>
       <w:pPr>
         <w:ind w:left="1440" w:hanging="360"/>
@@ -4030,7 +3975,7 @@
     <w:lvl w:ilvl="2">
       <w:start w:val="1"/>
       <w:numFmt w:val="bullet"/>
-      <w:lvlText w:val="-"/>
+      <w:lvlText w:val="■"/>
       <w:lvlJc w:val="left"/>
       <w:pPr>
         <w:ind w:left="2160" w:hanging="360"/>
@@ -4042,7 +3987,7 @@
     <w:lvl w:ilvl="3">
       <w:start w:val="1"/>
       <w:numFmt w:val="bullet"/>
-      <w:lvlText w:val="-"/>
+      <w:lvlText w:val="●"/>
       <w:lvlJc w:val="left"/>
       <w:pPr>
         <w:ind w:left="2880" w:hanging="360"/>
@@ -4054,7 +3999,7 @@
     <w:lvl w:ilvl="4">
       <w:start w:val="1"/>
       <w:numFmt w:val="bullet"/>
-      <w:lvlText w:val="-"/>
+      <w:lvlText w:val="○"/>
       <w:lvlJc w:val="left"/>
       <w:pPr>
         <w:ind w:left="3600" w:hanging="360"/>
@@ -4066,7 +4011,7 @@
     <w:lvl w:ilvl="5">
       <w:start w:val="1"/>
       <w:numFmt w:val="bullet"/>
-      <w:lvlText w:val="-"/>
+      <w:lvlText w:val="■"/>
       <w:lvlJc w:val="left"/>
       <w:pPr>
         <w:ind w:left="4320" w:hanging="360"/>
@@ -4078,7 +4023,7 @@
     <w:lvl w:ilvl="6">
       <w:start w:val="1"/>
       <w:numFmt w:val="bullet"/>
-      <w:lvlText w:val="-"/>
+      <w:lvlText w:val="●"/>
       <w:lvlJc w:val="left"/>
       <w:pPr>
         <w:ind w:left="5040" w:hanging="360"/>
@@ -4090,7 +4035,7 @@
     <w:lvl w:ilvl="7">
       <w:start w:val="1"/>
       <w:numFmt w:val="bullet"/>
-      <w:lvlText w:val="-"/>
+      <w:lvlText w:val="○"/>
       <w:lvlJc w:val="left"/>
       <w:pPr>
         <w:ind w:left="5760" w:hanging="360"/>
@@ -4102,7 +4047,7 @@
     <w:lvl w:ilvl="8">
       <w:start w:val="1"/>
       <w:numFmt w:val="bullet"/>
-      <w:lvlText w:val="-"/>
+      <w:lvlText w:val="■"/>
       <w:lvlJc w:val="left"/>
       <w:pPr>
         <w:ind w:left="6480" w:hanging="360"/>
@@ -4113,226 +4058,6 @@
     </w:lvl>
   </w:abstractNum>
   <w:abstractNum w:abstractNumId="10">
-    <w:lvl w:ilvl="0">
-      <w:start w:val="1"/>
-      <w:numFmt w:val="bullet"/>
-      <w:lvlText w:val="-"/>
-      <w:lvlJc w:val="left"/>
-      <w:pPr>
-        <w:ind w:left="720" w:hanging="360"/>
-      </w:pPr>
-      <w:rPr>
-        <w:u w:val="none"/>
-      </w:rPr>
-    </w:lvl>
-    <w:lvl w:ilvl="1">
-      <w:start w:val="1"/>
-      <w:numFmt w:val="bullet"/>
-      <w:lvlText w:val="-"/>
-      <w:lvlJc w:val="left"/>
-      <w:pPr>
-        <w:ind w:left="1440" w:hanging="360"/>
-      </w:pPr>
-      <w:rPr>
-        <w:u w:val="none"/>
-      </w:rPr>
-    </w:lvl>
-    <w:lvl w:ilvl="2">
-      <w:start w:val="1"/>
-      <w:numFmt w:val="bullet"/>
-      <w:lvlText w:val="-"/>
-      <w:lvlJc w:val="left"/>
-      <w:pPr>
-        <w:ind w:left="2160" w:hanging="360"/>
-      </w:pPr>
-      <w:rPr>
-        <w:u w:val="none"/>
-      </w:rPr>
-    </w:lvl>
-    <w:lvl w:ilvl="3">
-      <w:start w:val="1"/>
-      <w:numFmt w:val="bullet"/>
-      <w:lvlText w:val="-"/>
-      <w:lvlJc w:val="left"/>
-      <w:pPr>
-        <w:ind w:left="2880" w:hanging="360"/>
-      </w:pPr>
-      <w:rPr>
-        <w:u w:val="none"/>
-      </w:rPr>
-    </w:lvl>
-    <w:lvl w:ilvl="4">
-      <w:start w:val="1"/>
-      <w:numFmt w:val="bullet"/>
-      <w:lvlText w:val="-"/>
-      <w:lvlJc w:val="left"/>
-      <w:pPr>
-        <w:ind w:left="3600" w:hanging="360"/>
-      </w:pPr>
-      <w:rPr>
-        <w:u w:val="none"/>
-      </w:rPr>
-    </w:lvl>
-    <w:lvl w:ilvl="5">
-      <w:start w:val="1"/>
-      <w:numFmt w:val="bullet"/>
-      <w:lvlText w:val="-"/>
-      <w:lvlJc w:val="left"/>
-      <w:pPr>
-        <w:ind w:left="4320" w:hanging="360"/>
-      </w:pPr>
-      <w:rPr>
-        <w:u w:val="none"/>
-      </w:rPr>
-    </w:lvl>
-    <w:lvl w:ilvl="6">
-      <w:start w:val="1"/>
-      <w:numFmt w:val="bullet"/>
-      <w:lvlText w:val="-"/>
-      <w:lvlJc w:val="left"/>
-      <w:pPr>
-        <w:ind w:left="5040" w:hanging="360"/>
-      </w:pPr>
-      <w:rPr>
-        <w:u w:val="none"/>
-      </w:rPr>
-    </w:lvl>
-    <w:lvl w:ilvl="7">
-      <w:start w:val="1"/>
-      <w:numFmt w:val="bullet"/>
-      <w:lvlText w:val="-"/>
-      <w:lvlJc w:val="left"/>
-      <w:pPr>
-        <w:ind w:left="5760" w:hanging="360"/>
-      </w:pPr>
-      <w:rPr>
-        <w:u w:val="none"/>
-      </w:rPr>
-    </w:lvl>
-    <w:lvl w:ilvl="8">
-      <w:start w:val="1"/>
-      <w:numFmt w:val="bullet"/>
-      <w:lvlText w:val="-"/>
-      <w:lvlJc w:val="left"/>
-      <w:pPr>
-        <w:ind w:left="6480" w:hanging="360"/>
-      </w:pPr>
-      <w:rPr>
-        <w:u w:val="none"/>
-      </w:rPr>
-    </w:lvl>
-  </w:abstractNum>
-  <w:abstractNum w:abstractNumId="11">
-    <w:lvl w:ilvl="0">
-      <w:start w:val="1"/>
-      <w:numFmt w:val="bullet"/>
-      <w:lvlText w:val="●"/>
-      <w:lvlJc w:val="left"/>
-      <w:pPr>
-        <w:ind w:left="720" w:hanging="360"/>
-      </w:pPr>
-      <w:rPr>
-        <w:u w:val="none"/>
-      </w:rPr>
-    </w:lvl>
-    <w:lvl w:ilvl="1">
-      <w:start w:val="1"/>
-      <w:numFmt w:val="bullet"/>
-      <w:lvlText w:val="○"/>
-      <w:lvlJc w:val="left"/>
-      <w:pPr>
-        <w:ind w:left="1440" w:hanging="360"/>
-      </w:pPr>
-      <w:rPr>
-        <w:u w:val="none"/>
-      </w:rPr>
-    </w:lvl>
-    <w:lvl w:ilvl="2">
-      <w:start w:val="1"/>
-      <w:numFmt w:val="bullet"/>
-      <w:lvlText w:val="■"/>
-      <w:lvlJc w:val="left"/>
-      <w:pPr>
-        <w:ind w:left="2160" w:hanging="360"/>
-      </w:pPr>
-      <w:rPr>
-        <w:u w:val="none"/>
-      </w:rPr>
-    </w:lvl>
-    <w:lvl w:ilvl="3">
-      <w:start w:val="1"/>
-      <w:numFmt w:val="bullet"/>
-      <w:lvlText w:val="●"/>
-      <w:lvlJc w:val="left"/>
-      <w:pPr>
-        <w:ind w:left="2880" w:hanging="360"/>
-      </w:pPr>
-      <w:rPr>
-        <w:u w:val="none"/>
-      </w:rPr>
-    </w:lvl>
-    <w:lvl w:ilvl="4">
-      <w:start w:val="1"/>
-      <w:numFmt w:val="bullet"/>
-      <w:lvlText w:val="○"/>
-      <w:lvlJc w:val="left"/>
-      <w:pPr>
-        <w:ind w:left="3600" w:hanging="360"/>
-      </w:pPr>
-      <w:rPr>
-        <w:u w:val="none"/>
-      </w:rPr>
-    </w:lvl>
-    <w:lvl w:ilvl="5">
-      <w:start w:val="1"/>
-      <w:numFmt w:val="bullet"/>
-      <w:lvlText w:val="■"/>
-      <w:lvlJc w:val="left"/>
-      <w:pPr>
-        <w:ind w:left="4320" w:hanging="360"/>
-      </w:pPr>
-      <w:rPr>
-        <w:u w:val="none"/>
-      </w:rPr>
-    </w:lvl>
-    <w:lvl w:ilvl="6">
-      <w:start w:val="1"/>
-      <w:numFmt w:val="bullet"/>
-      <w:lvlText w:val="●"/>
-      <w:lvlJc w:val="left"/>
-      <w:pPr>
-        <w:ind w:left="5040" w:hanging="360"/>
-      </w:pPr>
-      <w:rPr>
-        <w:u w:val="none"/>
-      </w:rPr>
-    </w:lvl>
-    <w:lvl w:ilvl="7">
-      <w:start w:val="1"/>
-      <w:numFmt w:val="bullet"/>
-      <w:lvlText w:val="○"/>
-      <w:lvlJc w:val="left"/>
-      <w:pPr>
-        <w:ind w:left="5760" w:hanging="360"/>
-      </w:pPr>
-      <w:rPr>
-        <w:u w:val="none"/>
-      </w:rPr>
-    </w:lvl>
-    <w:lvl w:ilvl="8">
-      <w:start w:val="1"/>
-      <w:numFmt w:val="bullet"/>
-      <w:lvlText w:val="■"/>
-      <w:lvlJc w:val="left"/>
-      <w:pPr>
-        <w:ind w:left="6480" w:hanging="360"/>
-      </w:pPr>
-      <w:rPr>
-        <w:u w:val="none"/>
-      </w:rPr>
-    </w:lvl>
-  </w:abstractNum>
-  <w:abstractNum w:abstractNumId="12">
     <w:lvl w:ilvl="0">
       <w:start w:val="1"/>
       <w:numFmt w:val="bullet"/>
@@ -4471,12 +4196,6 @@
   </w:num>
   <w:num w:numId="10">
     <w:abstractNumId w:val="10"/>
-  </w:num>
-  <w:num w:numId="11">
-    <w:abstractNumId w:val="11"/>
-  </w:num>
-  <w:num w:numId="12">
-    <w:abstractNumId w:val="12"/>
   </w:num>
 </w:numbering>
 </file>

</xml_diff>